<commit_message>
testcases made camera-ready install-instructions updated
</commit_message>
<xml_diff>
--- a/doc/projectFiles/install_instruction.docx
+++ b/doc/projectFiles/install_instruction.docx
@@ -1,10 +1,10 @@
 
 <file path=word/document.xml><?xml version="1.0" encoding="utf-8"?>
-<w:document xmlns:wpc="http://schemas.microsoft.com/office/word/2010/wordprocessingCanvas" xmlns:mc="http://schemas.openxmlformats.org/markup-compatibility/2006" xmlns:o="urn:schemas-microsoft-com:office:office" xmlns:r="http://schemas.openxmlformats.org/officeDocument/2006/relationships" xmlns:m="http://schemas.openxmlformats.org/officeDocument/2006/math" xmlns:v="urn:schemas-microsoft-com:vml" xmlns:wp14="http://schemas.microsoft.com/office/word/2010/wordprocessingDrawing" xmlns:wp="http://schemas.openxmlformats.org/drawingml/2006/wordprocessingDrawing" xmlns:w10="urn:schemas-microsoft-com:office:word" xmlns:w="http://schemas.openxmlformats.org/wordprocessingml/2006/main" xmlns:w14="http://schemas.microsoft.com/office/word/2010/wordml" xmlns:wpg="http://schemas.microsoft.com/office/word/2010/wordprocessingGroup" xmlns:wpi="http://schemas.microsoft.com/office/word/2010/wordprocessingInk" xmlns:wne="http://schemas.microsoft.com/office/word/2006/wordml" xmlns:wps="http://schemas.microsoft.com/office/word/2010/wordprocessingShape" mc:Ignorable="w14 wp14">
+<w:document xmlns:ve="http://schemas.openxmlformats.org/markup-compatibility/2006" xmlns:o="urn:schemas-microsoft-com:office:office" xmlns:r="http://schemas.openxmlformats.org/officeDocument/2006/relationships" xmlns:m="http://schemas.openxmlformats.org/officeDocument/2006/math" xmlns:v="urn:schemas-microsoft-com:vml" xmlns:wp="http://schemas.openxmlformats.org/drawingml/2006/wordprocessingDrawing" xmlns:w10="urn:schemas-microsoft-com:office:word" xmlns:w="http://schemas.openxmlformats.org/wordprocessingml/2006/main" xmlns:wne="http://schemas.microsoft.com/office/word/2006/wordml">
   <w:body>
     <w:p>
       <w:pPr>
-        <w:pStyle w:val="Titel"/>
+        <w:pStyle w:val="Title"/>
         <w:jc w:val="center"/>
       </w:pPr>
       <w:r>
@@ -13,19 +13,14 @@
     </w:p>
     <w:p>
       <w:pPr>
-        <w:pStyle w:val="berschrift2"/>
+        <w:pStyle w:val="Heading2"/>
         <w:numPr>
           <w:ilvl w:val="0"/>
           <w:numId w:val="3"/>
         </w:numPr>
       </w:pPr>
-      <w:proofErr w:type="spellStart"/>
-      <w:r>
-        <w:t>Install</w:t>
-      </w:r>
-      <w:proofErr w:type="spellEnd"/>
-      <w:r>
-        <w:t xml:space="preserve"> XAMPP</w:t>
+      <w:r>
+        <w:t>Install XAMPP</w:t>
       </w:r>
     </w:p>
     <w:p>
@@ -48,17 +43,8 @@
           <w:rFonts w:asciiTheme="majorHAnsi" w:hAnsiTheme="majorHAnsi"/>
           <w:lang w:val="en-GB"/>
         </w:rPr>
-        <w:t>the appropriate version of XAMPP</w:t>
-      </w:r>
-      <w:proofErr w:type="gramStart"/>
-      <w:r>
-        <w:rPr>
-          <w:rFonts w:asciiTheme="majorHAnsi" w:hAnsiTheme="majorHAnsi"/>
-          <w:lang w:val="en-GB"/>
-        </w:rPr>
-        <w:t>:</w:t>
-      </w:r>
-      <w:proofErr w:type="gramEnd"/>
+        <w:t>the appropriate version of XAMPP:</w:t>
+      </w:r>
       <w:r>
         <w:rPr>
           <w:rFonts w:asciiTheme="majorHAnsi" w:hAnsiTheme="majorHAnsi"/>
@@ -70,7 +56,7 @@
     </w:p>
     <w:p>
       <w:pPr>
-        <w:pStyle w:val="berschrift2"/>
+        <w:pStyle w:val="Heading2"/>
         <w:numPr>
           <w:ilvl w:val="0"/>
           <w:numId w:val="3"/>
@@ -130,19 +116,8 @@
           <w:shd w:val="clear" w:color="auto" w:fill="FFFFFF"/>
           <w:lang w:val="en-GB"/>
         </w:rPr>
-        <w:t>C:\Windows\System32\drivers\</w:t>
-      </w:r>
-      <w:proofErr w:type="spellStart"/>
-      <w:r>
-        <w:rPr>
-          <w:rFonts w:asciiTheme="majorHAnsi" w:hAnsiTheme="majorHAnsi" w:cs="Arial"/>
-          <w:color w:val="222222"/>
-          <w:shd w:val="clear" w:color="auto" w:fill="FFFFFF"/>
-          <w:lang w:val="en-GB"/>
-        </w:rPr>
-        <w:t>etc</w:t>
-      </w:r>
-      <w:proofErr w:type="spellEnd"/>
+        <w:t>C:\Windows\System32\drivers\etc</w:t>
+      </w:r>
       <w:r>
         <w:rPr>
           <w:rFonts w:asciiTheme="majorHAnsi" w:hAnsiTheme="majorHAnsi" w:cs="Arial"/>
@@ -230,7 +205,7 @@
     </w:p>
     <w:p>
       <w:pPr>
-        <w:pStyle w:val="berschrift2"/>
+        <w:pStyle w:val="Heading2"/>
         <w:numPr>
           <w:ilvl w:val="0"/>
           <w:numId w:val="3"/>
@@ -282,7 +257,7 @@
     </w:p>
     <w:p>
       <w:pPr>
-        <w:pStyle w:val="berschrift2"/>
+        <w:pStyle w:val="Heading2"/>
         <w:numPr>
           <w:ilvl w:val="0"/>
           <w:numId w:val="3"/>
@@ -478,31 +453,17 @@
         </w:rPr>
         <w:t xml:space="preserve"> "C</w:t>
       </w:r>
-      <w:proofErr w:type="gramStart"/>
-      <w:r>
-        <w:rPr>
-          <w:rFonts w:asciiTheme="majorHAnsi" w:hAnsiTheme="majorHAnsi" w:cs="Arial"/>
-          <w:i/>
-          <w:color w:val="222222"/>
-          <w:sz w:val="20"/>
-          <w:szCs w:val="20"/>
-          <w:shd w:val="clear" w:color="auto" w:fill="FFFFFF"/>
-          <w:lang w:val="en-GB"/>
-        </w:rPr>
-        <w:t>:/</w:t>
-      </w:r>
-      <w:proofErr w:type="gramEnd"/>
-      <w:r>
-        <w:rPr>
-          <w:rFonts w:asciiTheme="majorHAnsi" w:hAnsiTheme="majorHAnsi" w:cs="Arial"/>
-          <w:i/>
-          <w:color w:val="222222"/>
-          <w:sz w:val="20"/>
-          <w:szCs w:val="20"/>
-          <w:shd w:val="clear" w:color="auto" w:fill="FFFFFF"/>
-          <w:lang w:val="en-GB"/>
-        </w:rPr>
-        <w:t>xampp/htdocs"</w:t>
+      <w:r>
+        <w:rPr>
+          <w:rFonts w:asciiTheme="majorHAnsi" w:hAnsiTheme="majorHAnsi" w:cs="Arial"/>
+          <w:i/>
+          <w:color w:val="222222"/>
+          <w:sz w:val="20"/>
+          <w:szCs w:val="20"/>
+          <w:shd w:val="clear" w:color="auto" w:fill="FFFFFF"/>
+          <w:lang w:val="en-GB"/>
+        </w:rPr>
+        <w:t>:/xampp/htdocs"</w:t>
       </w:r>
       <w:r>
         <w:rPr>
@@ -744,7 +705,6 @@
           <w:color w:val="222222"/>
           <w:sz w:val="20"/>
           <w:szCs w:val="20"/>
-          <w:highlight w:val="red"/>
           <w:shd w:val="clear" w:color="auto" w:fill="FFFFFF"/>
           <w:lang w:val="en-GB"/>
         </w:rPr>
@@ -760,15 +720,28 @@
           <w:shd w:val="clear" w:color="auto" w:fill="FFFFFF"/>
           <w:lang w:val="en-GB"/>
         </w:rPr>
-        <w:t>\public"</w:t>
-      </w:r>
-      <w:r>
-        <w:rPr>
-          <w:rFonts w:asciiTheme="majorHAnsi" w:hAnsiTheme="majorHAnsi" w:cs="Arial"/>
-          <w:i/>
-          <w:color w:val="222222"/>
-          <w:sz w:val="20"/>
-          <w:szCs w:val="20"/>
+        <w:t>\</w:t>
+      </w:r>
+      <w:r>
+        <w:rPr>
+          <w:rFonts w:asciiTheme="majorHAnsi" w:hAnsiTheme="majorHAnsi" w:cs="Arial"/>
+          <w:i/>
+          <w:color w:val="222222"/>
+          <w:sz w:val="20"/>
+          <w:szCs w:val="20"/>
+          <w:shd w:val="clear" w:color="auto" w:fill="FFFFFF"/>
+          <w:lang w:val="en-GB"/>
+        </w:rPr>
+        <w:t>public"</w:t>
+      </w:r>
+      <w:r>
+        <w:rPr>
+          <w:rFonts w:asciiTheme="majorHAnsi" w:hAnsiTheme="majorHAnsi" w:cs="Arial"/>
+          <w:i/>
+          <w:color w:val="222222"/>
+          <w:sz w:val="20"/>
+          <w:szCs w:val="20"/>
+          <w:shd w:val="clear" w:color="auto" w:fill="FFFFFF"/>
           <w:lang w:val="en-GB"/>
         </w:rPr>
         <w:br/>
@@ -800,38 +773,19 @@
       </w:r>
       <w:proofErr w:type="spellEnd"/>
       <w:r>
-        <w:rPr>
-          <w:rStyle w:val="apple-converted-space"/>
-          <w:rFonts w:asciiTheme="majorHAnsi" w:hAnsiTheme="majorHAnsi" w:cs="Arial"/>
-          <w:i/>
-          <w:color w:val="222222"/>
-          <w:sz w:val="20"/>
-          <w:szCs w:val="20"/>
-          <w:shd w:val="clear" w:color="auto" w:fill="FFFFFF"/>
-          <w:lang w:val="en-GB"/>
-        </w:rPr>
         <w:t> </w:t>
       </w:r>
       <w:r>
         <w:rPr>
-          <w:rStyle w:val="apple-converted-space"/>
-          <w:rFonts w:asciiTheme="majorHAnsi" w:hAnsiTheme="majorHAnsi" w:cs="Arial"/>
-          <w:i/>
-          <w:color w:val="222222"/>
-          <w:sz w:val="20"/>
-          <w:szCs w:val="20"/>
-          <w:shd w:val="clear" w:color="auto" w:fill="FFFFFF"/>
-          <w:lang w:val="en-GB"/>
-        </w:rPr>
-        <w:t>local.</w:t>
-      </w:r>
-      <w:r>
-        <w:rPr>
-          <w:rFonts w:asciiTheme="majorHAnsi" w:hAnsiTheme="majorHAnsi"/>
-          <w:i/>
-          <w:lang w:val="en-GB"/>
-        </w:rPr>
-        <w:t>twitteranalyser.at</w:t>
+          <w:rFonts w:asciiTheme="majorHAnsi" w:hAnsiTheme="majorHAnsi" w:cs="Arial"/>
+          <w:i/>
+          <w:color w:val="222222"/>
+          <w:sz w:val="20"/>
+          <w:szCs w:val="20"/>
+          <w:shd w:val="clear" w:color="auto" w:fill="FFFFFF"/>
+          <w:lang w:val="en-GB"/>
+        </w:rPr>
+        <w:t>local.twitteranalyser.at</w:t>
       </w:r>
       <w:r>
         <w:rPr>
@@ -878,20 +832,7 @@
           <w:shd w:val="clear" w:color="auto" w:fill="FFFFFF"/>
           <w:lang w:val="en-GB"/>
         </w:rPr>
-        <w:t>:\XAMPP\htdocs\</w:t>
-      </w:r>
-      <w:r>
-        <w:rPr>
-          <w:rFonts w:asciiTheme="majorHAnsi" w:hAnsiTheme="majorHAnsi" w:cs="Arial"/>
-          <w:i/>
-          <w:color w:val="222222"/>
-          <w:sz w:val="20"/>
-          <w:szCs w:val="20"/>
-          <w:highlight w:val="red"/>
-          <w:shd w:val="clear" w:color="auto" w:fill="FFFFFF"/>
-          <w:lang w:val="en-GB"/>
-        </w:rPr>
-        <w:t>twitteranalyser</w:t>
+        <w:t>:\XAMPP\htdocs\twitteranalyser</w:t>
       </w:r>
       <w:r>
         <w:rPr>
@@ -1040,7 +981,7 @@
     </w:p>
     <w:p>
       <w:pPr>
-        <w:pStyle w:val="berschrift2"/>
+        <w:pStyle w:val="Heading2"/>
         <w:numPr>
           <w:ilvl w:val="0"/>
           <w:numId w:val="3"/>
@@ -1088,6 +1029,13 @@
           <w:rFonts w:asciiTheme="majorHAnsi" w:hAnsiTheme="majorHAnsi"/>
           <w:lang w:val="en-GB"/>
         </w:rPr>
+        <w:t xml:space="preserve"> Apache HTTP server</w:t>
+      </w:r>
+      <w:r>
+        <w:rPr>
+          <w:rFonts w:asciiTheme="majorHAnsi" w:hAnsiTheme="majorHAnsi"/>
+          <w:lang w:val="en-GB"/>
+        </w:rPr>
         <w:t xml:space="preserve"> </w:t>
       </w:r>
       <w:r>
@@ -1095,20 +1043,6 @@
           <w:rFonts w:asciiTheme="majorHAnsi" w:hAnsiTheme="majorHAnsi"/>
           <w:lang w:val="en-GB"/>
         </w:rPr>
-        <w:t>Apache HTTP server</w:t>
-      </w:r>
-      <w:r>
-        <w:rPr>
-          <w:rFonts w:asciiTheme="majorHAnsi" w:hAnsiTheme="majorHAnsi"/>
-          <w:lang w:val="en-GB"/>
-        </w:rPr>
-        <w:t xml:space="preserve"> </w:t>
-      </w:r>
-      <w:r>
-        <w:rPr>
-          <w:rFonts w:asciiTheme="majorHAnsi" w:hAnsiTheme="majorHAnsi"/>
-          <w:lang w:val="en-GB"/>
-        </w:rPr>
         <w:t xml:space="preserve">and the </w:t>
       </w:r>
       <w:r>
@@ -1149,7 +1083,7 @@
     </w:p>
     <w:p>
       <w:pPr>
-        <w:pStyle w:val="berschrift2"/>
+        <w:pStyle w:val="Heading2"/>
         <w:numPr>
           <w:ilvl w:val="0"/>
           <w:numId w:val="3"/>
@@ -1174,10 +1108,10 @@
         </w:rPr>
         <w:t>atab</w:t>
       </w:r>
+      <w:proofErr w:type="spellEnd"/>
       <w:r>
         <w:t>ase</w:t>
       </w:r>
-      <w:proofErr w:type="spellEnd"/>
     </w:p>
     <w:p>
       <w:pPr>
@@ -1278,30 +1212,7 @@
           <w:lang w:val="en-GB"/>
         </w:rPr>
         <w:br/>
-        <w:t xml:space="preserve">Click on import, choose the </w:t>
-      </w:r>
-      <w:proofErr w:type="spellStart"/>
-      <w:r>
-        <w:rPr>
-          <w:rFonts w:asciiTheme="majorHAnsi" w:hAnsiTheme="majorHAnsi"/>
-          <w:lang w:val="en-GB"/>
-        </w:rPr>
-        <w:t>twitteranalyser.sql</w:t>
-      </w:r>
-      <w:proofErr w:type="spellEnd"/>
-      <w:r>
-        <w:rPr>
-          <w:rFonts w:asciiTheme="majorHAnsi" w:hAnsiTheme="majorHAnsi"/>
-          <w:lang w:val="en-GB"/>
-        </w:rPr>
-        <w:t xml:space="preserve"> file from the application folder (e.g. </w:t>
-      </w:r>
-      <w:r>
-        <w:rPr>
-          <w:rFonts w:asciiTheme="majorHAnsi" w:hAnsiTheme="majorHAnsi"/>
-          <w:lang w:val="en-GB"/>
-        </w:rPr>
-        <w:t>C:\xampp\htdocs\SE2\database\dbscripts</w:t>
+        <w:t>Click on import, choose the twitteranalyser.sql file from the application folder (e.g. C:\xampp\htdocs\SE2\database\dbscripts</w:t>
       </w:r>
       <w:r>
         <w:rPr>
@@ -1313,7 +1224,7 @@
     </w:p>
     <w:p>
       <w:pPr>
-        <w:pStyle w:val="berschrift2"/>
+        <w:pStyle w:val="Heading2"/>
         <w:numPr>
           <w:ilvl w:val="0"/>
           <w:numId w:val="3"/>
@@ -1359,7 +1270,7 @@
     </w:p>
     <w:p>
       <w:pPr>
-        <w:pStyle w:val="berschrift2"/>
+        <w:pStyle w:val="Heading2"/>
         <w:numPr>
           <w:ilvl w:val="0"/>
           <w:numId w:val="3"/>
@@ -1386,7 +1297,6 @@
         <w:ind w:left="708"/>
         <w:rPr>
           <w:rFonts w:asciiTheme="majorHAnsi" w:hAnsiTheme="majorHAnsi"/>
-          <w:i/>
           <w:lang w:val="en-GB"/>
         </w:rPr>
       </w:pPr>
@@ -1426,8 +1336,448 @@
         <w:t>(For further information see the user documentation.)</w:t>
       </w:r>
     </w:p>
+    <w:p>
+      <w:pPr>
+        <w:pStyle w:val="Heading2"/>
+        <w:numPr>
+          <w:ilvl w:val="0"/>
+          <w:numId w:val="3"/>
+        </w:numPr>
+        <w:rPr>
+          <w:lang w:val="en-GB"/>
+        </w:rPr>
+      </w:pPr>
+      <w:r>
+        <w:rPr>
+          <w:lang w:val="en-GB"/>
+        </w:rPr>
+        <w:lastRenderedPageBreak/>
+        <w:t>Additional steps: Setup Java and start tweets fetching</w:t>
+      </w:r>
+    </w:p>
+    <w:p>
+      <w:pPr>
+        <w:ind w:left="708"/>
+        <w:rPr>
+          <w:rFonts w:asciiTheme="majorHAnsi" w:hAnsiTheme="majorHAnsi"/>
+          <w:lang w:val="en-GB"/>
+        </w:rPr>
+      </w:pPr>
+      <w:r>
+        <w:rPr>
+          <w:rFonts w:asciiTheme="majorHAnsi" w:hAnsiTheme="majorHAnsi"/>
+          <w:lang w:val="en-GB"/>
+        </w:rPr>
+        <w:t>The java part of the application that deals with fetching the tweets requires two setup steps:</w:t>
+      </w:r>
+    </w:p>
+    <w:p>
+      <w:pPr>
+        <w:pStyle w:val="ListParagraph"/>
+        <w:numPr>
+          <w:ilvl w:val="0"/>
+          <w:numId w:val="4"/>
+        </w:numPr>
+        <w:rPr>
+          <w:rFonts w:asciiTheme="majorHAnsi" w:hAnsiTheme="majorHAnsi"/>
+          <w:lang w:val="en-GB"/>
+        </w:rPr>
+      </w:pPr>
+      <w:r>
+        <w:rPr>
+          <w:rFonts w:asciiTheme="majorHAnsi" w:hAnsiTheme="majorHAnsi"/>
+          <w:lang w:val="en-GB"/>
+        </w:rPr>
+        <w:t xml:space="preserve">JRE6 or higher </w:t>
+      </w:r>
+      <w:r>
+        <w:rPr>
+          <w:rFonts w:asciiTheme="majorHAnsi" w:hAnsiTheme="majorHAnsi"/>
+          <w:lang w:val="en-GB"/>
+        </w:rPr>
+        <w:t xml:space="preserve">has to </w:t>
+      </w:r>
+      <w:r>
+        <w:rPr>
+          <w:rFonts w:asciiTheme="majorHAnsi" w:hAnsiTheme="majorHAnsi"/>
+          <w:lang w:val="en-GB"/>
+        </w:rPr>
+        <w:t>be installed on</w:t>
+      </w:r>
+      <w:r>
+        <w:rPr>
+          <w:rFonts w:asciiTheme="majorHAnsi" w:hAnsiTheme="majorHAnsi"/>
+          <w:lang w:val="en-GB"/>
+        </w:rPr>
+        <w:t xml:space="preserve"> the system</w:t>
+      </w:r>
+    </w:p>
+    <w:p>
+      <w:pPr>
+        <w:pStyle w:val="ListParagraph"/>
+        <w:ind w:left="1428"/>
+        <w:rPr>
+          <w:rFonts w:asciiTheme="majorHAnsi" w:hAnsiTheme="majorHAnsi"/>
+          <w:lang w:val="en-GB"/>
+        </w:rPr>
+      </w:pPr>
+      <w:r>
+        <w:rPr>
+          <w:rFonts w:asciiTheme="majorHAnsi" w:hAnsiTheme="majorHAnsi"/>
+          <w:lang w:val="en-GB"/>
+        </w:rPr>
+        <w:t>https://www.java.com/de/download/manual.jsp</w:t>
+      </w:r>
+    </w:p>
+    <w:p>
+      <w:pPr>
+        <w:pStyle w:val="ListParagraph"/>
+        <w:ind w:left="1428"/>
+        <w:rPr>
+          <w:rFonts w:asciiTheme="majorHAnsi" w:hAnsiTheme="majorHAnsi"/>
+          <w:lang w:val="en-GB"/>
+        </w:rPr>
+      </w:pPr>
+    </w:p>
+    <w:p>
+      <w:pPr>
+        <w:pStyle w:val="ListParagraph"/>
+        <w:numPr>
+          <w:ilvl w:val="0"/>
+          <w:numId w:val="4"/>
+        </w:numPr>
+        <w:rPr>
+          <w:rFonts w:asciiTheme="majorHAnsi" w:hAnsiTheme="majorHAnsi"/>
+          <w:lang w:val="en-GB"/>
+        </w:rPr>
+      </w:pPr>
+      <w:r>
+        <w:rPr>
+          <w:rFonts w:asciiTheme="majorHAnsi" w:hAnsiTheme="majorHAnsi"/>
+          <w:lang w:val="en-GB"/>
+        </w:rPr>
+        <w:t xml:space="preserve">A </w:t>
+      </w:r>
+      <w:r>
+        <w:rPr>
+          <w:rFonts w:asciiTheme="majorHAnsi" w:hAnsiTheme="majorHAnsi"/>
+          <w:lang w:val="en-GB"/>
+        </w:rPr>
+        <w:t xml:space="preserve"> java home variable</w:t>
+      </w:r>
+      <w:r>
+        <w:rPr>
+          <w:rFonts w:asciiTheme="majorHAnsi" w:hAnsiTheme="majorHAnsi"/>
+          <w:lang w:val="en-GB"/>
+        </w:rPr>
+        <w:t xml:space="preserve"> has</w:t>
+      </w:r>
+      <w:r>
+        <w:rPr>
+          <w:rFonts w:asciiTheme="majorHAnsi" w:hAnsiTheme="majorHAnsi"/>
+          <w:lang w:val="en-GB"/>
+        </w:rPr>
+        <w:t xml:space="preserve"> to be set </w:t>
+      </w:r>
+      <w:r>
+        <w:rPr>
+          <w:rFonts w:asciiTheme="majorHAnsi" w:hAnsiTheme="majorHAnsi"/>
+          <w:lang w:val="en-GB"/>
+        </w:rPr>
+        <w:t>as Windows environment variables, and has to point to the java directory where ‘bin\java.exe’ can be found</w:t>
+      </w:r>
+    </w:p>
+    <w:p>
+      <w:pPr>
+        <w:pStyle w:val="ListParagraph"/>
+        <w:ind w:left="1428"/>
+        <w:rPr>
+          <w:rFonts w:asciiTheme="majorHAnsi" w:hAnsiTheme="majorHAnsi"/>
+          <w:lang w:val="en-GB"/>
+        </w:rPr>
+      </w:pPr>
+      <w:r>
+        <w:rPr>
+          <w:rFonts w:asciiTheme="majorHAnsi" w:hAnsiTheme="majorHAnsi"/>
+          <w:lang w:val="en-GB"/>
+        </w:rPr>
+        <w:t>This can be evaluated by typing</w:t>
+      </w:r>
+    </w:p>
+    <w:p>
+      <w:pPr>
+        <w:pStyle w:val="ListParagraph"/>
+        <w:ind w:left="1428"/>
+        <w:rPr>
+          <w:rFonts w:asciiTheme="majorHAnsi" w:hAnsiTheme="majorHAnsi"/>
+          <w:i/>
+          <w:lang w:val="en-GB"/>
+        </w:rPr>
+      </w:pPr>
+      <w:r>
+        <w:rPr>
+          <w:rFonts w:asciiTheme="majorHAnsi" w:hAnsiTheme="majorHAnsi"/>
+          <w:i/>
+          <w:lang w:val="en-GB"/>
+        </w:rPr>
+        <w:t xml:space="preserve">java </w:t>
+      </w:r>
+      <w:r>
+        <w:rPr>
+          <w:rFonts w:asciiTheme="majorHAnsi" w:hAnsiTheme="majorHAnsi"/>
+          <w:i/>
+          <w:lang w:val="en-GB"/>
+        </w:rPr>
+        <w:t>-</w:t>
+      </w:r>
+      <w:r>
+        <w:rPr>
+          <w:rFonts w:asciiTheme="majorHAnsi" w:hAnsiTheme="majorHAnsi"/>
+          <w:i/>
+          <w:lang w:val="en-GB"/>
+        </w:rPr>
+        <w:t>version</w:t>
+      </w:r>
+    </w:p>
+    <w:p>
+      <w:pPr>
+        <w:pStyle w:val="ListParagraph"/>
+        <w:ind w:left="1428"/>
+        <w:rPr>
+          <w:rFonts w:asciiTheme="majorHAnsi" w:hAnsiTheme="majorHAnsi"/>
+          <w:lang w:val="en-GB"/>
+        </w:rPr>
+      </w:pPr>
+      <w:r>
+        <w:rPr>
+          <w:rFonts w:asciiTheme="majorHAnsi" w:hAnsiTheme="majorHAnsi"/>
+          <w:lang w:val="en-GB"/>
+        </w:rPr>
+        <w:t>at a command shell.</w:t>
+      </w:r>
+    </w:p>
+    <w:p>
+      <w:pPr>
+        <w:ind w:left="708"/>
+        <w:rPr>
+          <w:rFonts w:asciiTheme="majorHAnsi" w:hAnsiTheme="majorHAnsi"/>
+          <w:lang w:val="en-GB"/>
+        </w:rPr>
+      </w:pPr>
+      <w:r>
+        <w:rPr>
+          <w:rFonts w:asciiTheme="majorHAnsi" w:hAnsiTheme="majorHAnsi"/>
+          <w:lang w:val="en-GB"/>
+        </w:rPr>
+        <w:t xml:space="preserve">For the tweets fetching, the database server has to be started. </w:t>
+      </w:r>
+      <w:r>
+        <w:rPr>
+          <w:rFonts w:asciiTheme="majorHAnsi" w:hAnsiTheme="majorHAnsi"/>
+          <w:lang w:val="en-GB"/>
+        </w:rPr>
+        <w:t>The tweets fetching can be started by different ways:</w:t>
+      </w:r>
+    </w:p>
+    <w:p>
+      <w:pPr>
+        <w:pStyle w:val="ListParagraph"/>
+        <w:numPr>
+          <w:ilvl w:val="0"/>
+          <w:numId w:val="4"/>
+        </w:numPr>
+        <w:rPr>
+          <w:rFonts w:asciiTheme="majorHAnsi" w:hAnsiTheme="majorHAnsi"/>
+          <w:lang w:val="en-GB"/>
+        </w:rPr>
+      </w:pPr>
+      <w:r>
+        <w:rPr>
+          <w:rFonts w:asciiTheme="majorHAnsi" w:hAnsiTheme="majorHAnsi"/>
+          <w:lang w:val="en-GB"/>
+        </w:rPr>
+        <w:t>Manual execution by opening a command shell in the ‘</w:t>
+      </w:r>
+      <w:proofErr w:type="spellStart"/>
+      <w:r>
+        <w:rPr>
+          <w:rFonts w:asciiTheme="majorHAnsi" w:hAnsiTheme="majorHAnsi"/>
+          <w:lang w:val="en-GB"/>
+        </w:rPr>
+        <w:t>nativeApp</w:t>
+      </w:r>
+      <w:proofErr w:type="spellEnd"/>
+      <w:r>
+        <w:rPr>
+          <w:rFonts w:asciiTheme="majorHAnsi" w:hAnsiTheme="majorHAnsi"/>
+          <w:lang w:val="en-GB"/>
+        </w:rPr>
+        <w:t xml:space="preserve">’ folder </w:t>
+      </w:r>
+      <w:r>
+        <w:rPr>
+          <w:rFonts w:asciiTheme="majorHAnsi" w:hAnsiTheme="majorHAnsi"/>
+          <w:lang w:val="en-GB"/>
+        </w:rPr>
+        <w:t xml:space="preserve">of the application </w:t>
+      </w:r>
+      <w:r>
+        <w:rPr>
+          <w:rFonts w:asciiTheme="majorHAnsi" w:hAnsiTheme="majorHAnsi"/>
+          <w:lang w:val="en-GB"/>
+        </w:rPr>
+        <w:t>and typing the following command:</w:t>
+      </w:r>
+    </w:p>
+    <w:p>
+      <w:pPr>
+        <w:pStyle w:val="ListParagraph"/>
+        <w:ind w:left="1428"/>
+        <w:rPr>
+          <w:rFonts w:asciiTheme="majorHAnsi" w:hAnsiTheme="majorHAnsi"/>
+          <w:i/>
+          <w:lang w:val="en-GB"/>
+        </w:rPr>
+      </w:pPr>
+      <w:r>
+        <w:rPr>
+          <w:rFonts w:asciiTheme="majorHAnsi" w:hAnsiTheme="majorHAnsi"/>
+          <w:i/>
+          <w:lang w:val="en-GB"/>
+        </w:rPr>
+        <w:t xml:space="preserve">java </w:t>
+      </w:r>
+      <w:r>
+        <w:rPr>
+          <w:rFonts w:asciiTheme="majorHAnsi" w:hAnsiTheme="majorHAnsi"/>
+          <w:i/>
+          <w:lang w:val="en-GB"/>
+        </w:rPr>
+        <w:t>-</w:t>
+      </w:r>
+      <w:r>
+        <w:rPr>
+          <w:rFonts w:asciiTheme="majorHAnsi" w:hAnsiTheme="majorHAnsi"/>
+          <w:i/>
+          <w:lang w:val="en-GB"/>
+        </w:rPr>
+        <w:t>jar tweetLoader.jar</w:t>
+      </w:r>
+    </w:p>
+    <w:p>
+      <w:pPr>
+        <w:pStyle w:val="ListParagraph"/>
+        <w:ind w:left="1428"/>
+        <w:rPr>
+          <w:rFonts w:asciiTheme="majorHAnsi" w:hAnsiTheme="majorHAnsi"/>
+          <w:lang w:val="en-GB"/>
+        </w:rPr>
+      </w:pPr>
+      <w:r>
+        <w:rPr>
+          <w:rFonts w:asciiTheme="majorHAnsi" w:hAnsiTheme="majorHAnsi"/>
+          <w:lang w:val="en-GB"/>
+        </w:rPr>
+        <w:t>This approach needs continuous re-execution and fetches all tweets for the configured events it can find on the database</w:t>
+      </w:r>
+    </w:p>
+    <w:p>
+      <w:pPr>
+        <w:pStyle w:val="ListParagraph"/>
+        <w:numPr>
+          <w:ilvl w:val="0"/>
+          <w:numId w:val="4"/>
+        </w:numPr>
+        <w:rPr>
+          <w:rFonts w:asciiTheme="majorHAnsi" w:hAnsiTheme="majorHAnsi"/>
+          <w:lang w:val="en-GB"/>
+        </w:rPr>
+      </w:pPr>
+      <w:r>
+        <w:rPr>
+          <w:rFonts w:asciiTheme="majorHAnsi" w:hAnsiTheme="majorHAnsi"/>
+          <w:lang w:val="en-GB"/>
+        </w:rPr>
+        <w:t xml:space="preserve">Scheduling </w:t>
+      </w:r>
+      <w:r>
+        <w:rPr>
+          <w:rFonts w:asciiTheme="majorHAnsi" w:hAnsiTheme="majorHAnsi"/>
+          <w:lang w:val="en-GB"/>
+        </w:rPr>
+        <w:t>the above mentioned command with the Windows Task Scheduler</w:t>
+      </w:r>
+      <w:r>
+        <w:rPr>
+          <w:rFonts w:asciiTheme="majorHAnsi" w:hAnsiTheme="majorHAnsi"/>
+          <w:lang w:val="en-GB"/>
+        </w:rPr>
+        <w:t xml:space="preserve"> so that the fetching is continuously </w:t>
+      </w:r>
+      <w:r>
+        <w:rPr>
+          <w:rFonts w:asciiTheme="majorHAnsi" w:hAnsiTheme="majorHAnsi"/>
+          <w:lang w:val="en-GB"/>
+        </w:rPr>
+        <w:t>re-executed at defined intervals. Please refer to the Windows Help for more information on the Windows Task Scheduler.</w:t>
+      </w:r>
+    </w:p>
+    <w:p>
+      <w:pPr>
+        <w:ind w:left="708"/>
+        <w:rPr>
+          <w:rFonts w:asciiTheme="majorHAnsi" w:hAnsiTheme="majorHAnsi"/>
+          <w:lang w:val="en-GB"/>
+        </w:rPr>
+      </w:pPr>
+      <w:r>
+        <w:rPr>
+          <w:rFonts w:asciiTheme="majorHAnsi" w:hAnsiTheme="majorHAnsi"/>
+          <w:b/>
+          <w:lang w:val="en-GB"/>
+        </w:rPr>
+        <w:t>Note</w:t>
+      </w:r>
+      <w:r>
+        <w:rPr>
+          <w:rFonts w:asciiTheme="majorHAnsi" w:hAnsiTheme="majorHAnsi"/>
+          <w:lang w:val="en-GB"/>
+        </w:rPr>
+        <w:t xml:space="preserve">: </w:t>
+      </w:r>
+      <w:r>
+        <w:rPr>
+          <w:rFonts w:asciiTheme="majorHAnsi" w:hAnsiTheme="majorHAnsi"/>
+          <w:lang w:val="en-GB"/>
+        </w:rPr>
+        <w:t xml:space="preserve">Because of limitations in the Twitter API, it is currently not possible to </w:t>
+      </w:r>
+      <w:r>
+        <w:rPr>
+          <w:rFonts w:asciiTheme="majorHAnsi" w:hAnsiTheme="majorHAnsi"/>
+          <w:lang w:val="en-GB"/>
+        </w:rPr>
+        <w:t xml:space="preserve">fetch tweets from more than 15 events every 15 minutes. Therefore, </w:t>
+      </w:r>
+      <w:r>
+        <w:rPr>
+          <w:rFonts w:asciiTheme="majorHAnsi" w:hAnsiTheme="majorHAnsi"/>
+          <w:lang w:val="en-GB"/>
+        </w:rPr>
+        <w:t>a timeframe of more than 15 minutes should be used between re-executions.</w:t>
+      </w:r>
+    </w:p>
+    <w:p>
+      <w:pPr>
+        <w:ind w:left="708"/>
+        <w:rPr>
+          <w:rFonts w:asciiTheme="majorHAnsi" w:hAnsiTheme="majorHAnsi"/>
+          <w:lang w:val="en-GB"/>
+        </w:rPr>
+      </w:pPr>
+    </w:p>
     <w:sectPr>
-      <w:headerReference w:type="default" r:id="rId8"/>
+      <w:headerReference w:type="default" r:id="rId7"/>
       <w:pgSz w:w="11906" w:h="16838"/>
       <w:pgMar w:top="1417" w:right="1417" w:bottom="1134" w:left="1417" w:header="708" w:footer="708" w:gutter="0"/>
       <w:cols w:space="708"/>
@@ -1438,7 +1788,7 @@
 </file>
 
 <file path=word/endnotes.xml><?xml version="1.0" encoding="utf-8"?>
-<w:endnotes xmlns:wpc="http://schemas.microsoft.com/office/word/2010/wordprocessingCanvas" xmlns:mc="http://schemas.openxmlformats.org/markup-compatibility/2006" xmlns:o="urn:schemas-microsoft-com:office:office" xmlns:r="http://schemas.openxmlformats.org/officeDocument/2006/relationships" xmlns:m="http://schemas.openxmlformats.org/officeDocument/2006/math" xmlns:v="urn:schemas-microsoft-com:vml" xmlns:wp14="http://schemas.microsoft.com/office/word/2010/wordprocessingDrawing" xmlns:wp="http://schemas.openxmlformats.org/drawingml/2006/wordprocessingDrawing" xmlns:w10="urn:schemas-microsoft-com:office:word" xmlns:w="http://schemas.openxmlformats.org/wordprocessingml/2006/main" xmlns:w14="http://schemas.microsoft.com/office/word/2010/wordml" xmlns:wpg="http://schemas.microsoft.com/office/word/2010/wordprocessingGroup" xmlns:wpi="http://schemas.microsoft.com/office/word/2010/wordprocessingInk" xmlns:wne="http://schemas.microsoft.com/office/word/2006/wordml" xmlns:wps="http://schemas.microsoft.com/office/word/2010/wordprocessingShape" mc:Ignorable="w14 wp14">
+<w:endnotes xmlns:ve="http://schemas.openxmlformats.org/markup-compatibility/2006" xmlns:o="urn:schemas-microsoft-com:office:office" xmlns:r="http://schemas.openxmlformats.org/officeDocument/2006/relationships" xmlns:m="http://schemas.openxmlformats.org/officeDocument/2006/math" xmlns:v="urn:schemas-microsoft-com:vml" xmlns:wp="http://schemas.openxmlformats.org/drawingml/2006/wordprocessingDrawing" xmlns:w10="urn:schemas-microsoft-com:office:word" xmlns:w="http://schemas.openxmlformats.org/wordprocessingml/2006/main" xmlns:wne="http://schemas.microsoft.com/office/word/2006/wordml">
   <w:endnote w:type="separator" w:id="-1">
     <w:p>
       <w:pPr>
@@ -1463,7 +1813,7 @@
 </file>
 
 <file path=word/footnotes.xml><?xml version="1.0" encoding="utf-8"?>
-<w:footnotes xmlns:wpc="http://schemas.microsoft.com/office/word/2010/wordprocessingCanvas" xmlns:mc="http://schemas.openxmlformats.org/markup-compatibility/2006" xmlns:o="urn:schemas-microsoft-com:office:office" xmlns:r="http://schemas.openxmlformats.org/officeDocument/2006/relationships" xmlns:m="http://schemas.openxmlformats.org/officeDocument/2006/math" xmlns:v="urn:schemas-microsoft-com:vml" xmlns:wp14="http://schemas.microsoft.com/office/word/2010/wordprocessingDrawing" xmlns:wp="http://schemas.openxmlformats.org/drawingml/2006/wordprocessingDrawing" xmlns:w10="urn:schemas-microsoft-com:office:word" xmlns:w="http://schemas.openxmlformats.org/wordprocessingml/2006/main" xmlns:w14="http://schemas.microsoft.com/office/word/2010/wordml" xmlns:wpg="http://schemas.microsoft.com/office/word/2010/wordprocessingGroup" xmlns:wpi="http://schemas.microsoft.com/office/word/2010/wordprocessingInk" xmlns:wne="http://schemas.microsoft.com/office/word/2006/wordml" xmlns:wps="http://schemas.microsoft.com/office/word/2010/wordprocessingShape" mc:Ignorable="w14 wp14">
+<w:footnotes xmlns:ve="http://schemas.openxmlformats.org/markup-compatibility/2006" xmlns:o="urn:schemas-microsoft-com:office:office" xmlns:r="http://schemas.openxmlformats.org/officeDocument/2006/relationships" xmlns:m="http://schemas.openxmlformats.org/officeDocument/2006/math" xmlns:v="urn:schemas-microsoft-com:vml" xmlns:wp="http://schemas.openxmlformats.org/drawingml/2006/wordprocessingDrawing" xmlns:w10="urn:schemas-microsoft-com:office:word" xmlns:w="http://schemas.openxmlformats.org/wordprocessingml/2006/main" xmlns:wne="http://schemas.microsoft.com/office/word/2006/wordml">
   <w:footnote w:type="separator" w:id="-1">
     <w:p>
       <w:pPr>
@@ -1488,243 +1838,76 @@
 </file>
 
 <file path=word/header1.xml><?xml version="1.0" encoding="utf-8"?>
-<w:hdr xmlns:wpc="http://schemas.microsoft.com/office/word/2010/wordprocessingCanvas" xmlns:mc="http://schemas.openxmlformats.org/markup-compatibility/2006" xmlns:o="urn:schemas-microsoft-com:office:office" xmlns:r="http://schemas.openxmlformats.org/officeDocument/2006/relationships" xmlns:m="http://schemas.openxmlformats.org/officeDocument/2006/math" xmlns:v="urn:schemas-microsoft-com:vml" xmlns:wp14="http://schemas.microsoft.com/office/word/2010/wordprocessingDrawing" xmlns:wp="http://schemas.openxmlformats.org/drawingml/2006/wordprocessingDrawing" xmlns:w10="urn:schemas-microsoft-com:office:word" xmlns:w="http://schemas.openxmlformats.org/wordprocessingml/2006/main" xmlns:w14="http://schemas.microsoft.com/office/word/2010/wordml" xmlns:wpg="http://schemas.microsoft.com/office/word/2010/wordprocessingGroup" xmlns:wpi="http://schemas.microsoft.com/office/word/2010/wordprocessingInk" xmlns:wne="http://schemas.microsoft.com/office/word/2006/wordml" xmlns:wps="http://schemas.microsoft.com/office/word/2010/wordprocessingShape" mc:Ignorable="w14 wp14">
+<w:hdr xmlns:ve="http://schemas.openxmlformats.org/markup-compatibility/2006" xmlns:o="urn:schemas-microsoft-com:office:office" xmlns:r="http://schemas.openxmlformats.org/officeDocument/2006/relationships" xmlns:m="http://schemas.openxmlformats.org/officeDocument/2006/math" xmlns:v="urn:schemas-microsoft-com:vml" xmlns:wp="http://schemas.openxmlformats.org/drawingml/2006/wordprocessingDrawing" xmlns:w10="urn:schemas-microsoft-com:office:word" xmlns:w="http://schemas.openxmlformats.org/wordprocessingml/2006/main" xmlns:wne="http://schemas.microsoft.com/office/word/2006/wordml">
   <w:p>
     <w:pPr>
-      <w:pStyle w:val="Kopfzeile"/>
+      <w:pStyle w:val="Header"/>
     </w:pPr>
     <w:r>
       <w:rPr>
         <w:noProof/>
       </w:rPr>
-      <mc:AlternateContent>
-        <mc:Choice Requires="wps">
-          <w:drawing>
-            <wp:anchor distT="0" distB="0" distL="114300" distR="114300" simplePos="0" relativeHeight="251660288" behindDoc="0" locked="0" layoutInCell="0" allowOverlap="1" wp14:editId="6D68554C">
-              <wp:simplePos x="0" y="0"/>
-              <wp:positionH relativeFrom="margin">
-                <wp:align>left</wp:align>
-              </wp:positionH>
-              <wp:positionV relativeFrom="topMargin">
-                <wp:align>center</wp:align>
-              </wp:positionV>
-              <wp:extent cx="5943600" cy="170815"/>
-              <wp:effectExtent l="0" t="0" r="0" b="1905"/>
-              <wp:wrapNone/>
-              <wp:docPr id="473" name="Textfeld 473"/>
-              <wp:cNvGraphicFramePr>
-                <a:graphicFrameLocks xmlns:a="http://schemas.openxmlformats.org/drawingml/2006/main"/>
-              </wp:cNvGraphicFramePr>
-              <a:graphic xmlns:a="http://schemas.openxmlformats.org/drawingml/2006/main">
-                <a:graphicData uri="http://schemas.microsoft.com/office/word/2010/wordprocessingShape">
-                  <wps:wsp>
-                    <wps:cNvSpPr txBox="1">
-                      <a:spLocks noChangeArrowheads="1"/>
-                    </wps:cNvSpPr>
-                    <wps:spPr bwMode="auto">
-                      <a:xfrm>
-                        <a:off x="0" y="0"/>
-                        <a:ext cx="5943600" cy="170815"/>
-                      </a:xfrm>
-                      <a:prstGeom prst="rect">
-                        <a:avLst/>
-                      </a:prstGeom>
-                      <a:noFill/>
-                      <a:extLst>
-                        <a:ext uri="{909E8E84-426E-40DD-AFC4-6F175D3DCCD1}">
-                          <a14:hiddenFill xmlns:a14="http://schemas.microsoft.com/office/drawing/2010/main">
-                            <a:solidFill>
-                              <a:srgbClr val="FFFFFF"/>
-                            </a:solidFill>
-                          </a14:hiddenFill>
-                        </a:ext>
-                        <a:ext uri="{91240B29-F687-4F45-9708-019B960494DF}">
-                          <a14:hiddenLine xmlns:a14="http://schemas.microsoft.com/office/drawing/2010/main" w="9525">
-                            <a:solidFill>
-                              <a:srgbClr val="000000"/>
-                            </a:solidFill>
-                            <a:miter lim="800000"/>
-                            <a:headEnd/>
-                            <a:tailEnd/>
-                          </a14:hiddenLine>
-                        </a:ext>
-                      </a:extLst>
-                    </wps:spPr>
-                    <wps:txbx>
-                      <w:txbxContent>
-                        <w:sdt>
-                          <w:sdtPr>
-                            <w:alias w:val="Titel"/>
-                            <w:id w:val="78679243"/>
-                            <w:dataBinding w:prefixMappings="xmlns:ns0='http://schemas.openxmlformats.org/package/2006/metadata/core-properties' xmlns:ns1='http://purl.org/dc/elements/1.1/'" w:xpath="/ns0:coreProperties[1]/ns1:title[1]" w:storeItemID="{6C3C8BC8-F283-45AE-878A-BAB7291924A1}"/>
-                            <w:text/>
-                          </w:sdtPr>
-                          <w:sdtContent>
-                            <w:p>
-                              <w:pPr>
-                                <w:spacing w:after="0" w:line="240" w:lineRule="auto"/>
-                              </w:pPr>
-                              <w:proofErr w:type="spellStart"/>
-                              <w:r>
-                                <w:t>twitteranalyser</w:t>
-                              </w:r>
-                              <w:proofErr w:type="spellEnd"/>
-                            </w:p>
-                          </w:sdtContent>
-                        </w:sdt>
-                      </w:txbxContent>
-                    </wps:txbx>
-                    <wps:bodyPr rot="0" vert="horz" wrap="square" lIns="91440" tIns="0" rIns="91440" bIns="0" anchor="ctr" anchorCtr="0" upright="1">
-                      <a:spAutoFit/>
-                    </wps:bodyPr>
-                  </wps:wsp>
-                </a:graphicData>
-              </a:graphic>
-              <wp14:sizeRelH relativeFrom="margin">
-                <wp14:pctWidth>100000</wp14:pctWidth>
-              </wp14:sizeRelH>
-              <wp14:sizeRelV relativeFrom="page">
-                <wp14:pctHeight>0</wp14:pctHeight>
-              </wp14:sizeRelV>
-            </wp:anchor>
-          </w:drawing>
-        </mc:Choice>
-        <mc:Fallback>
-          <w:pict>
-            <v:shapetype id="_x0000_t202" coordsize="21600,21600" o:spt="202" path="m,l,21600r21600,l21600,xe">
-              <v:stroke joinstyle="miter"/>
-              <v:path gradientshapeok="t" o:connecttype="rect"/>
-            </v:shapetype>
-            <v:shape id="Textfeld 473" o:spid="_x0000_s1026" type="#_x0000_t202" style="position:absolute;margin-left:0;margin-top:0;width:468pt;height:13.45pt;z-index:251660288;visibility:visible;mso-wrap-style:square;mso-width-percent:1000;mso-height-percent:0;mso-wrap-distance-left:9pt;mso-wrap-distance-top:0;mso-wrap-distance-right:9pt;mso-wrap-distance-bottom:0;mso-position-horizontal:left;mso-position-horizontal-relative:margin;mso-position-vertical:center;mso-position-vertical-relative:top-margin-area;mso-width-percent:1000;mso-height-percent:0;mso-width-relative:margin;mso-height-relative:page;v-text-anchor:middle" o:gfxdata="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" o:allowincell="f" filled="f" stroked="f">
-              <v:textbox style="mso-fit-shape-to-text:t" inset=",0,,0">
-                <w:txbxContent>
-                  <w:sdt>
-                    <w:sdtPr>
-                      <w:alias w:val="Titel"/>
-                      <w:id w:val="78679243"/>
-                      <w:dataBinding w:prefixMappings="xmlns:ns0='http://schemas.openxmlformats.org/package/2006/metadata/core-properties' xmlns:ns1='http://purl.org/dc/elements/1.1/'" w:xpath="/ns0:coreProperties[1]/ns1:title[1]" w:storeItemID="{6C3C8BC8-F283-45AE-878A-BAB7291924A1}"/>
-                      <w:text/>
-                    </w:sdtPr>
-                    <w:sdtContent>
-                      <w:p>
-                        <w:pPr>
-                          <w:spacing w:after="0" w:line="240" w:lineRule="auto"/>
-                        </w:pPr>
-                        <w:proofErr w:type="spellStart"/>
-                        <w:r>
-                          <w:t>twitteranalyser</w:t>
-                        </w:r>
-                        <w:proofErr w:type="spellEnd"/>
-                      </w:p>
-                    </w:sdtContent>
-                  </w:sdt>
-                </w:txbxContent>
-              </v:textbox>
-              <w10:wrap anchorx="margin" anchory="margin"/>
-            </v:shape>
-          </w:pict>
-        </mc:Fallback>
-      </mc:AlternateContent>
+      <w:pict>
+        <v:shapetype id="_x0000_t202" coordsize="21600,21600" o:spt="202" path="m,l,21600r21600,l21600,xe">
+          <v:stroke joinstyle="miter"/>
+          <v:path gradientshapeok="t" o:connecttype="rect"/>
+        </v:shapetype>
+        <v:shape id="Textfeld 473" o:spid="_x0000_s2050" type="#_x0000_t202" style="position:absolute;margin-left:0;margin-top:0;width:468pt;height:13.45pt;z-index:251660288;visibility:visible;mso-width-percent:1000;mso-position-horizontal:left;mso-position-horizontal-relative:margin;mso-position-vertical:center;mso-position-vertical-relative:top-margin-area;mso-width-percent:1000;mso-width-relative:margin;v-text-anchor:middle" o:gfxdata="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" o:allowincell="f" filled="f" stroked="f">
+          <v:textbox style="mso-fit-shape-to-text:t" inset=",0,,0">
+            <w:txbxContent>
+              <w:sdt>
+                <w:sdtPr>
+                  <w:alias w:val="Titel"/>
+                  <w:id w:val="78679243"/>
+                  <w:dataBinding w:prefixMappings="xmlns:ns0='http://schemas.openxmlformats.org/package/2006/metadata/core-properties' xmlns:ns1='http://purl.org/dc/elements/1.1/'" w:xpath="/ns0:coreProperties[1]/ns1:title[1]" w:storeItemID="{6C3C8BC8-F283-45AE-878A-BAB7291924A1}"/>
+                  <w:text/>
+                </w:sdtPr>
+                <w:sdtContent>
+                  <w:p>
+                    <w:pPr>
+                      <w:spacing w:after="0" w:line="240" w:lineRule="auto"/>
+                    </w:pPr>
+                    <w:r>
+                      <w:t>twitteranalyser</w:t>
+                    </w:r>
+                  </w:p>
+                </w:sdtContent>
+              </w:sdt>
+            </w:txbxContent>
+          </v:textbox>
+          <w10:wrap anchorx="margin" anchory="margin"/>
+        </v:shape>
+      </w:pict>
     </w:r>
     <w:r>
       <w:rPr>
         <w:noProof/>
       </w:rPr>
-      <mc:AlternateContent>
-        <mc:Choice Requires="wps">
-          <w:drawing>
-            <wp:anchor distT="0" distB="0" distL="114300" distR="114300" simplePos="0" relativeHeight="251659264" behindDoc="0" locked="0" layoutInCell="0" allowOverlap="1" wp14:editId="15EA5932">
-              <wp:simplePos x="0" y="0"/>
-              <wp:positionH relativeFrom="page">
-                <wp:align>left</wp:align>
-              </wp:positionH>
-              <wp:positionV relativeFrom="topMargin">
-                <wp:align>center</wp:align>
-              </wp:positionV>
-              <wp:extent cx="914400" cy="170815"/>
-              <wp:effectExtent l="0" t="0" r="0" b="0"/>
-              <wp:wrapNone/>
-              <wp:docPr id="474" name="Textfeld 474"/>
-              <wp:cNvGraphicFramePr>
-                <a:graphicFrameLocks xmlns:a="http://schemas.openxmlformats.org/drawingml/2006/main"/>
-              </wp:cNvGraphicFramePr>
-              <a:graphic xmlns:a="http://schemas.openxmlformats.org/drawingml/2006/main">
-                <a:graphicData uri="http://schemas.microsoft.com/office/word/2010/wordprocessingShape">
-                  <wps:wsp>
-                    <wps:cNvSpPr txBox="1">
-                      <a:spLocks noChangeArrowheads="1"/>
-                    </wps:cNvSpPr>
-                    <wps:spPr bwMode="auto">
-                      <a:xfrm>
-                        <a:off x="0" y="0"/>
-                        <a:ext cx="914400" cy="170815"/>
-                      </a:xfrm>
-                      <a:prstGeom prst="rect">
-                        <a:avLst/>
-                      </a:prstGeom>
-                      <a:solidFill>
-                        <a:schemeClr val="accent1"/>
-                      </a:solidFill>
-                      <a:extLst/>
-                    </wps:spPr>
-                    <wps:txbx>
-                      <w:txbxContent>
-                        <w:p>
-                          <w:pPr>
-                            <w:spacing w:after="0" w:line="240" w:lineRule="auto"/>
-                            <w:jc w:val="right"/>
-                            <w:rPr>
-                              <w:color w:val="FFFFFF" w:themeColor="background1"/>
-                              <w14:numForm w14:val="lining"/>
-                            </w:rPr>
-                          </w:pPr>
-                        </w:p>
-                      </w:txbxContent>
-                    </wps:txbx>
-                    <wps:bodyPr rot="0" vert="horz" wrap="square" lIns="91440" tIns="0" rIns="91440" bIns="0" anchor="ctr" anchorCtr="0" upright="1">
-                      <a:spAutoFit/>
-                    </wps:bodyPr>
-                  </wps:wsp>
-                </a:graphicData>
-              </a:graphic>
-              <wp14:sizeRelH relativeFrom="leftMargin">
-                <wp14:pctWidth>100000</wp14:pctWidth>
-              </wp14:sizeRelH>
-              <wp14:sizeRelV relativeFrom="page">
-                <wp14:pctHeight>0</wp14:pctHeight>
-              </wp14:sizeRelV>
-            </wp:anchor>
-          </w:drawing>
-        </mc:Choice>
-        <mc:Fallback>
-          <w:pict>
-            <v:shape id="Textfeld 474" o:spid="_x0000_s1027" type="#_x0000_t202" style="position:absolute;margin-left:0;margin-top:0;width:1in;height:13.45pt;z-index:251659264;visibility:visible;mso-wrap-style:square;mso-width-percent:1000;mso-height-percent:0;mso-wrap-distance-left:9pt;mso-wrap-distance-top:0;mso-wrap-distance-right:9pt;mso-wrap-distance-bottom:0;mso-position-horizontal:left;mso-position-horizontal-relative:page;mso-position-vertical:center;mso-position-vertical-relative:top-margin-area;mso-width-percent:1000;mso-height-percent:0;mso-width-relative:left-margin-area;mso-height-relative:page;v-text-anchor:middle" o:gfxdata="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" o:allowincell="f" fillcolor="#4f81bd [3204]" stroked="f">
-              <v:textbox style="mso-fit-shape-to-text:t" inset=",0,,0">
-                <w:txbxContent>
-                  <w:p>
-                    <w:pPr>
-                      <w:spacing w:after="0" w:line="240" w:lineRule="auto"/>
-                      <w:jc w:val="right"/>
-                      <w:rPr>
-                        <w:color w:val="FFFFFF" w:themeColor="background1"/>
-                        <w14:numForm w14:val="lining"/>
-                      </w:rPr>
-                    </w:pPr>
-                  </w:p>
-                </w:txbxContent>
-              </v:textbox>
-              <w10:wrap anchorx="page" anchory="margin"/>
-            </v:shape>
-          </w:pict>
-        </mc:Fallback>
-      </mc:AlternateContent>
+      <w:pict>
+        <v:shape id="Textfeld 474" o:spid="_x0000_s2049" type="#_x0000_t202" style="position:absolute;margin-left:0;margin-top:0;width:1in;height:13.45pt;z-index:251659264;visibility:visible;mso-width-percent:1000;mso-position-horizontal:left;mso-position-horizontal-relative:page;mso-position-vertical:center;mso-position-vertical-relative:top-margin-area;mso-width-percent:1000;mso-width-relative:left-margin-area;v-text-anchor:middle" o:gfxdata="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" o:allowincell="f" fillcolor="#4f81bd [3204]" stroked="f">
+          <v:textbox style="mso-fit-shape-to-text:t" inset=",0,,0">
+            <w:txbxContent>
+              <w:p>
+                <w:pPr>
+                  <w:spacing w:after="0" w:line="240" w:lineRule="auto"/>
+                  <w:jc w:val="right"/>
+                  <w:rPr>
+                    <w:color w:val="FFFFFF" w:themeColor="background1"/>
+                  </w:rPr>
+                </w:pPr>
+              </w:p>
+            </w:txbxContent>
+          </v:textbox>
+          <w10:wrap anchorx="page" anchory="margin"/>
+        </v:shape>
+      </w:pict>
     </w:r>
   </w:p>
 </w:hdr>
 </file>
 
 <file path=word/numbering.xml><?xml version="1.0" encoding="utf-8"?>
-<w:numbering xmlns:wpc="http://schemas.microsoft.com/office/word/2010/wordprocessingCanvas" xmlns:mc="http://schemas.openxmlformats.org/markup-compatibility/2006" xmlns:o="urn:schemas-microsoft-com:office:office" xmlns:r="http://schemas.openxmlformats.org/officeDocument/2006/relationships" xmlns:m="http://schemas.openxmlformats.org/officeDocument/2006/math" xmlns:v="urn:schemas-microsoft-com:vml" xmlns:wp14="http://schemas.microsoft.com/office/word/2010/wordprocessingDrawing" xmlns:wp="http://schemas.openxmlformats.org/drawingml/2006/wordprocessingDrawing" xmlns:w10="urn:schemas-microsoft-com:office:word" xmlns:w="http://schemas.openxmlformats.org/wordprocessingml/2006/main" xmlns:w14="http://schemas.microsoft.com/office/word/2010/wordml" xmlns:wpg="http://schemas.microsoft.com/office/word/2010/wordprocessingGroup" xmlns:wpi="http://schemas.microsoft.com/office/word/2010/wordprocessingInk" xmlns:wne="http://schemas.microsoft.com/office/word/2006/wordml" xmlns:wps="http://schemas.microsoft.com/office/word/2010/wordprocessingShape" mc:Ignorable="w14 wp14">
+<w:numbering xmlns:ve="http://schemas.openxmlformats.org/markup-compatibility/2006" xmlns:o="urn:schemas-microsoft-com:office:office" xmlns:r="http://schemas.openxmlformats.org/officeDocument/2006/relationships" xmlns:m="http://schemas.openxmlformats.org/officeDocument/2006/math" xmlns:v="urn:schemas-microsoft-com:vml" xmlns:wp="http://schemas.openxmlformats.org/drawingml/2006/wordprocessingDrawing" xmlns:w10="urn:schemas-microsoft-com:office:word" xmlns:w="http://schemas.openxmlformats.org/wordprocessingml/2006/main" xmlns:wne="http://schemas.microsoft.com/office/word/2006/wordml">
   <w:abstractNum w:abstractNumId="0">
     <w:nsid w:val="07131EAA"/>
     <w:multiLevelType w:val="hybridMultilevel"/>
@@ -1898,6 +2081,119 @@
     </w:lvl>
   </w:abstractNum>
   <w:abstractNum w:abstractNumId="2">
+    <w:nsid w:val="4392746F"/>
+    <w:multiLevelType w:val="hybridMultilevel"/>
+    <w:tmpl w:val="C0A88B44"/>
+    <w:lvl w:ilvl="0" w:tplc="0C070001">
+      <w:start w:val="1"/>
+      <w:numFmt w:val="bullet"/>
+      <w:lvlText w:val=""/>
+      <w:lvlJc w:val="left"/>
+      <w:pPr>
+        <w:ind w:left="1428" w:hanging="360"/>
+      </w:pPr>
+      <w:rPr>
+        <w:rFonts w:ascii="Symbol" w:hAnsi="Symbol" w:hint="default"/>
+      </w:rPr>
+    </w:lvl>
+    <w:lvl w:ilvl="1" w:tplc="0C070003">
+      <w:start w:val="1"/>
+      <w:numFmt w:val="bullet"/>
+      <w:lvlText w:val="o"/>
+      <w:lvlJc w:val="left"/>
+      <w:pPr>
+        <w:ind w:left="2148" w:hanging="360"/>
+      </w:pPr>
+      <w:rPr>
+        <w:rFonts w:ascii="Courier New" w:hAnsi="Courier New" w:cs="Courier New" w:hint="default"/>
+      </w:rPr>
+    </w:lvl>
+    <w:lvl w:ilvl="2" w:tplc="0C070005" w:tentative="1">
+      <w:start w:val="1"/>
+      <w:numFmt w:val="bullet"/>
+      <w:lvlText w:val=""/>
+      <w:lvlJc w:val="left"/>
+      <w:pPr>
+        <w:ind w:left="2868" w:hanging="360"/>
+      </w:pPr>
+      <w:rPr>
+        <w:rFonts w:ascii="Wingdings" w:hAnsi="Wingdings" w:hint="default"/>
+      </w:rPr>
+    </w:lvl>
+    <w:lvl w:ilvl="3" w:tplc="0C070001" w:tentative="1">
+      <w:start w:val="1"/>
+      <w:numFmt w:val="bullet"/>
+      <w:lvlText w:val=""/>
+      <w:lvlJc w:val="left"/>
+      <w:pPr>
+        <w:ind w:left="3588" w:hanging="360"/>
+      </w:pPr>
+      <w:rPr>
+        <w:rFonts w:ascii="Symbol" w:hAnsi="Symbol" w:hint="default"/>
+      </w:rPr>
+    </w:lvl>
+    <w:lvl w:ilvl="4" w:tplc="0C070003" w:tentative="1">
+      <w:start w:val="1"/>
+      <w:numFmt w:val="bullet"/>
+      <w:lvlText w:val="o"/>
+      <w:lvlJc w:val="left"/>
+      <w:pPr>
+        <w:ind w:left="4308" w:hanging="360"/>
+      </w:pPr>
+      <w:rPr>
+        <w:rFonts w:ascii="Courier New" w:hAnsi="Courier New" w:cs="Courier New" w:hint="default"/>
+      </w:rPr>
+    </w:lvl>
+    <w:lvl w:ilvl="5" w:tplc="0C070005" w:tentative="1">
+      <w:start w:val="1"/>
+      <w:numFmt w:val="bullet"/>
+      <w:lvlText w:val=""/>
+      <w:lvlJc w:val="left"/>
+      <w:pPr>
+        <w:ind w:left="5028" w:hanging="360"/>
+      </w:pPr>
+      <w:rPr>
+        <w:rFonts w:ascii="Wingdings" w:hAnsi="Wingdings" w:hint="default"/>
+      </w:rPr>
+    </w:lvl>
+    <w:lvl w:ilvl="6" w:tplc="0C070001" w:tentative="1">
+      <w:start w:val="1"/>
+      <w:numFmt w:val="bullet"/>
+      <w:lvlText w:val=""/>
+      <w:lvlJc w:val="left"/>
+      <w:pPr>
+        <w:ind w:left="5748" w:hanging="360"/>
+      </w:pPr>
+      <w:rPr>
+        <w:rFonts w:ascii="Symbol" w:hAnsi="Symbol" w:hint="default"/>
+      </w:rPr>
+    </w:lvl>
+    <w:lvl w:ilvl="7" w:tplc="0C070003" w:tentative="1">
+      <w:start w:val="1"/>
+      <w:numFmt w:val="bullet"/>
+      <w:lvlText w:val="o"/>
+      <w:lvlJc w:val="left"/>
+      <w:pPr>
+        <w:ind w:left="6468" w:hanging="360"/>
+      </w:pPr>
+      <w:rPr>
+        <w:rFonts w:ascii="Courier New" w:hAnsi="Courier New" w:cs="Courier New" w:hint="default"/>
+      </w:rPr>
+    </w:lvl>
+    <w:lvl w:ilvl="8" w:tplc="0C070005" w:tentative="1">
+      <w:start w:val="1"/>
+      <w:numFmt w:val="bullet"/>
+      <w:lvlText w:val=""/>
+      <w:lvlJc w:val="left"/>
+      <w:pPr>
+        <w:ind w:left="7188" w:hanging="360"/>
+      </w:pPr>
+      <w:rPr>
+        <w:rFonts w:ascii="Wingdings" w:hAnsi="Wingdings" w:hint="default"/>
+      </w:rPr>
+    </w:lvl>
+  </w:abstractNum>
+  <w:abstractNum w:abstractNumId="3">
     <w:nsid w:val="6AC97EB9"/>
     <w:multiLevelType w:val="hybridMultilevel"/>
     <w:tmpl w:val="D2F6A39C"/>
@@ -1990,13 +2286,425 @@
     <w:abstractNumId w:val="1"/>
   </w:num>
   <w:num w:numId="3">
+    <w:abstractNumId w:val="3"/>
+  </w:num>
+  <w:num w:numId="4">
     <w:abstractNumId w:val="2"/>
   </w:num>
 </w:numbering>
 </file>
 
 <file path=word/styles.xml><?xml version="1.0" encoding="utf-8"?>
-<w:styles xmlns:mc="http://schemas.openxmlformats.org/markup-compatibility/2006" xmlns:r="http://schemas.openxmlformats.org/officeDocument/2006/relationships" xmlns:w="http://schemas.openxmlformats.org/wordprocessingml/2006/main" xmlns:w14="http://schemas.microsoft.com/office/word/2010/wordml" mc:Ignorable="w14">
+<w:styles xmlns:r="http://schemas.openxmlformats.org/officeDocument/2006/relationships" xmlns:w="http://schemas.openxmlformats.org/wordprocessingml/2006/main">
+  <w:docDefaults>
+    <w:rPrDefault>
+      <w:rPr>
+        <w:rFonts w:asciiTheme="minorHAnsi" w:eastAsiaTheme="minorHAnsi" w:hAnsiTheme="minorHAnsi" w:cstheme="minorBidi"/>
+        <w:sz w:val="22"/>
+        <w:szCs w:val="22"/>
+        <w:lang w:val="de-AT" w:eastAsia="en-US" w:bidi="ar-SA"/>
+      </w:rPr>
+    </w:rPrDefault>
+    <w:pPrDefault>
+      <w:pPr>
+        <w:spacing w:after="200" w:line="276" w:lineRule="auto"/>
+      </w:pPr>
+    </w:pPrDefault>
+  </w:docDefaults>
+  <w:latentStyles w:defLockedState="0" w:defUIPriority="99" w:defSemiHidden="1" w:defUnhideWhenUsed="1" w:defQFormat="0" w:count="267">
+    <w:lsdException w:name="Normal" w:semiHidden="0" w:uiPriority="0" w:unhideWhenUsed="0" w:qFormat="1"/>
+    <w:lsdException w:name="heading 1" w:semiHidden="0" w:uiPriority="9" w:unhideWhenUsed="0" w:qFormat="1"/>
+    <w:lsdException w:name="heading 2" w:uiPriority="9" w:qFormat="1"/>
+    <w:lsdException w:name="heading 3" w:uiPriority="9" w:qFormat="1"/>
+    <w:lsdException w:name="heading 4" w:uiPriority="9" w:qFormat="1"/>
+    <w:lsdException w:name="heading 5" w:uiPriority="9" w:qFormat="1"/>
+    <w:lsdException w:name="heading 6" w:uiPriority="9" w:qFormat="1"/>
+    <w:lsdException w:name="heading 7" w:uiPriority="9" w:qFormat="1"/>
+    <w:lsdException w:name="heading 8" w:uiPriority="9" w:qFormat="1"/>
+    <w:lsdException w:name="heading 9" w:uiPriority="9" w:qFormat="1"/>
+    <w:lsdException w:name="toc 1" w:uiPriority="39"/>
+    <w:lsdException w:name="toc 2" w:uiPriority="39"/>
+    <w:lsdException w:name="toc 3" w:uiPriority="39"/>
+    <w:lsdException w:name="toc 4" w:uiPriority="39"/>
+    <w:lsdException w:name="toc 5" w:uiPriority="39"/>
+    <w:lsdException w:name="toc 6" w:uiPriority="39"/>
+    <w:lsdException w:name="toc 7" w:uiPriority="39"/>
+    <w:lsdException w:name="toc 8" w:uiPriority="39"/>
+    <w:lsdException w:name="toc 9" w:uiPriority="39"/>
+    <w:lsdException w:name="caption" w:uiPriority="35" w:qFormat="1"/>
+    <w:lsdException w:name="Title" w:semiHidden="0" w:uiPriority="10" w:unhideWhenUsed="0" w:qFormat="1"/>
+    <w:lsdException w:name="Default Paragraph Font" w:uiPriority="1"/>
+    <w:lsdException w:name="Subtitle" w:semiHidden="0" w:uiPriority="11" w:unhideWhenUsed="0" w:qFormat="1"/>
+    <w:lsdException w:name="Strong" w:semiHidden="0" w:uiPriority="22" w:unhideWhenUsed="0" w:qFormat="1"/>
+    <w:lsdException w:name="Emphasis" w:semiHidden="0" w:uiPriority="20" w:unhideWhenUsed="0" w:qFormat="1"/>
+    <w:lsdException w:name="Table Grid" w:semiHidden="0" w:uiPriority="59" w:unhideWhenUsed="0"/>
+    <w:lsdException w:name="Placeholder Text" w:unhideWhenUsed="0"/>
+    <w:lsdException w:name="No Spacing" w:semiHidden="0" w:uiPriority="1" w:unhideWhenUsed="0" w:qFormat="1"/>
+    <w:lsdException w:name="Light Shading" w:semiHidden="0" w:uiPriority="60" w:unhideWhenUsed="0"/>
+    <w:lsdException w:name="Light List" w:semiHidden="0" w:uiPriority="61" w:unhideWhenUsed="0"/>
+    <w:lsdException w:name="Light Grid" w:semiHidden="0" w:uiPriority="62" w:unhideWhenUsed="0"/>
+    <w:lsdException w:name="Medium Shading 1" w:semiHidden="0" w:uiPriority="63" w:unhideWhenUsed="0"/>
+    <w:lsdException w:name="Medium Shading 2" w:semiHidden="0" w:uiPriority="64" w:unhideWhenUsed="0"/>
+    <w:lsdException w:name="Medium List 1" w:semiHidden="0" w:uiPriority="65" w:unhideWhenUsed="0"/>
+    <w:lsdException w:name="Medium List 2" w:semiHidden="0" w:uiPriority="66" w:unhideWhenUsed="0"/>
+    <w:lsdException w:name="Medium Grid 1" w:semiHidden="0" w:uiPriority="67" w:unhideWhenUsed="0"/>
+    <w:lsdException w:name="Medium Grid 2" w:semiHidden="0" w:uiPriority="68" w:unhideWhenUsed="0"/>
+    <w:lsdException w:name="Medium Grid 3" w:semiHidden="0" w:uiPriority="69" w:unhideWhenUsed="0"/>
+    <w:lsdException w:name="Dark List" w:semiHidden="0" w:uiPriority="70" w:unhideWhenUsed="0"/>
+    <w:lsdException w:name="Colorful Shading" w:semiHidden="0" w:uiPriority="71" w:unhideWhenUsed="0"/>
+    <w:lsdException w:name="Colorful List" w:semiHidden="0" w:uiPriority="72" w:unhideWhenUsed="0"/>
+    <w:lsdException w:name="Colorful Grid" w:semiHidden="0" w:uiPriority="73" w:unhideWhenUsed="0"/>
+    <w:lsdException w:name="Light Shading Accent 1" w:semiHidden="0" w:uiPriority="60" w:unhideWhenUsed="0"/>
+    <w:lsdException w:name="Light List Accent 1" w:semiHidden="0" w:uiPriority="61" w:unhideWhenUsed="0"/>
+    <w:lsdException w:name="Light Grid Accent 1" w:semiHidden="0" w:uiPriority="62" w:unhideWhenUsed="0"/>
+    <w:lsdException w:name="Medium Shading 1 Accent 1" w:semiHidden="0" w:uiPriority="63" w:unhideWhenUsed="0"/>
+    <w:lsdException w:name="Medium Shading 2 Accent 1" w:semiHidden="0" w:uiPriority="64" w:unhideWhenUsed="0"/>
+    <w:lsdException w:name="Medium List 1 Accent 1" w:semiHidden="0" w:uiPriority="65" w:unhideWhenUsed="0"/>
+    <w:lsdException w:name="Revision" w:unhideWhenUsed="0"/>
+    <w:lsdException w:name="List Paragraph" w:semiHidden="0" w:uiPriority="34" w:unhideWhenUsed="0" w:qFormat="1"/>
+    <w:lsdException w:name="Quote" w:semiHidden="0" w:uiPriority="29" w:unhideWhenUsed="0" w:qFormat="1"/>
+    <w:lsdException w:name="Intense Quote" w:semiHidden="0" w:uiPriority="30" w:unhideWhenUsed="0" w:qFormat="1"/>
+    <w:lsdException w:name="Medium List 2 Accent 1" w:semiHidden="0" w:uiPriority="66" w:unhideWhenUsed="0"/>
+    <w:lsdException w:name="Medium Grid 1 Accent 1" w:semiHidden="0" w:uiPriority="67" w:unhideWhenUsed="0"/>
+    <w:lsdException w:name="Medium Grid 2 Accent 1" w:semiHidden="0" w:uiPriority="68" w:unhideWhenUsed="0"/>
+    <w:lsdException w:name="Medium Grid 3 Accent 1" w:semiHidden="0" w:uiPriority="69" w:unhideWhenUsed="0"/>
+    <w:lsdException w:name="Dark List Accent 1" w:semiHidden="0" w:uiPriority="70" w:unhideWhenUsed="0"/>
+    <w:lsdException w:name="Colorful Shading Accent 1" w:semiHidden="0" w:uiPriority="71" w:unhideWhenUsed="0"/>
+    <w:lsdException w:name="Colorful List Accent 1" w:semiHidden="0" w:uiPriority="72" w:unhideWhenUsed="0"/>
+    <w:lsdException w:name="Colorful Grid Accent 1" w:semiHidden="0" w:uiPriority="73" w:unhideWhenUsed="0"/>
+    <w:lsdException w:name="Light Shading Accent 2" w:semiHidden="0" w:uiPriority="60" w:unhideWhenUsed="0"/>
+    <w:lsdException w:name="Light List Accent 2" w:semiHidden="0" w:uiPriority="61" w:unhideWhenUsed="0"/>
+    <w:lsdException w:name="Light Grid Accent 2" w:semiHidden="0" w:uiPriority="62" w:unhideWhenUsed="0"/>
+    <w:lsdException w:name="Medium Shading 1 Accent 2" w:semiHidden="0" w:uiPriority="63" w:unhideWhenUsed="0"/>
+    <w:lsdException w:name="Medium Shading 2 Accent 2" w:semiHidden="0" w:uiPriority="64" w:unhideWhenUsed="0"/>
+    <w:lsdException w:name="Medium List 1 Accent 2" w:semiHidden="0" w:uiPriority="65" w:unhideWhenUsed="0"/>
+    <w:lsdException w:name="Medium List 2 Accent 2" w:semiHidden="0" w:uiPriority="66" w:unhideWhenUsed="0"/>
+    <w:lsdException w:name="Medium Grid 1 Accent 2" w:semiHidden="0" w:uiPriority="67" w:unhideWhenUsed="0"/>
+    <w:lsdException w:name="Medium Grid 2 Accent 2" w:semiHidden="0" w:uiPriority="68" w:unhideWhenUsed="0"/>
+    <w:lsdException w:name="Medium Grid 3 Accent 2" w:semiHidden="0" w:uiPriority="69" w:unhideWhenUsed="0"/>
+    <w:lsdException w:name="Dark List Accent 2" w:semiHidden="0" w:uiPriority="70" w:unhideWhenUsed="0"/>
+    <w:lsdException w:name="Colorful Shading Accent 2" w:semiHidden="0" w:uiPriority="71" w:unhideWhenUsed="0"/>
+    <w:lsdException w:name="Colorful List Accent 2" w:semiHidden="0" w:uiPriority="72" w:unhideWhenUsed="0"/>
+    <w:lsdException w:name="Colorful Grid Accent 2" w:semiHidden="0" w:uiPriority="73" w:unhideWhenUsed="0"/>
+    <w:lsdException w:name="Light Shading Accent 3" w:semiHidden="0" w:uiPriority="60" w:unhideWhenUsed="0"/>
+    <w:lsdException w:name="Light List Accent 3" w:semiHidden="0" w:uiPriority="61" w:unhideWhenUsed="0"/>
+    <w:lsdException w:name="Light Grid Accent 3" w:semiHidden="0" w:uiPriority="62" w:unhideWhenUsed="0"/>
+    <w:lsdException w:name="Medium Shading 1 Accent 3" w:semiHidden="0" w:uiPriority="63" w:unhideWhenUsed="0"/>
+    <w:lsdException w:name="Medium Shading 2 Accent 3" w:semiHidden="0" w:uiPriority="64" w:unhideWhenUsed="0"/>
+    <w:lsdException w:name="Medium List 1 Accent 3" w:semiHidden="0" w:uiPriority="65" w:unhideWhenUsed="0"/>
+    <w:lsdException w:name="Medium List 2 Accent 3" w:semiHidden="0" w:uiPriority="66" w:unhideWhenUsed="0"/>
+    <w:lsdException w:name="Medium Grid 1 Accent 3" w:semiHidden="0" w:uiPriority="67" w:unhideWhenUsed="0"/>
+    <w:lsdException w:name="Medium Grid 2 Accent 3" w:semiHidden="0" w:uiPriority="68" w:unhideWhenUsed="0"/>
+    <w:lsdException w:name="Medium Grid 3 Accent 3" w:semiHidden="0" w:uiPriority="69" w:unhideWhenUsed="0"/>
+    <w:lsdException w:name="Dark List Accent 3" w:semiHidden="0" w:uiPriority="70" w:unhideWhenUsed="0"/>
+    <w:lsdException w:name="Colorful Shading Accent 3" w:semiHidden="0" w:uiPriority="71" w:unhideWhenUsed="0"/>
+    <w:lsdException w:name="Colorful List Accent 3" w:semiHidden="0" w:uiPriority="72" w:unhideWhenUsed="0"/>
+    <w:lsdException w:name="Colorful Grid Accent 3" w:semiHidden="0" w:uiPriority="73" w:unhideWhenUsed="0"/>
+    <w:lsdException w:name="Light Shading Accent 4" w:semiHidden="0" w:uiPriority="60" w:unhideWhenUsed="0"/>
+    <w:lsdException w:name="Light List Accent 4" w:semiHidden="0" w:uiPriority="61" w:unhideWhenUsed="0"/>
+    <w:lsdException w:name="Light Grid Accent 4" w:semiHidden="0" w:uiPriority="62" w:unhideWhenUsed="0"/>
+    <w:lsdException w:name="Medium Shading 1 Accent 4" w:semiHidden="0" w:uiPriority="63" w:unhideWhenUsed="0"/>
+    <w:lsdException w:name="Medium Shading 2 Accent 4" w:semiHidden="0" w:uiPriority="64" w:unhideWhenUsed="0"/>
+    <w:lsdException w:name="Medium List 1 Accent 4" w:semiHidden="0" w:uiPriority="65" w:unhideWhenUsed="0"/>
+    <w:lsdException w:name="Medium List 2 Accent 4" w:semiHidden="0" w:uiPriority="66" w:unhideWhenUsed="0"/>
+    <w:lsdException w:name="Medium Grid 1 Accent 4" w:semiHidden="0" w:uiPriority="67" w:unhideWhenUsed="0"/>
+    <w:lsdException w:name="Medium Grid 2 Accent 4" w:semiHidden="0" w:uiPriority="68" w:unhideWhenUsed="0"/>
+    <w:lsdException w:name="Medium Grid 3 Accent 4" w:semiHidden="0" w:uiPriority="69" w:unhideWhenUsed="0"/>
+    <w:lsdException w:name="Dark List Accent 4" w:semiHidden="0" w:uiPriority="70" w:unhideWhenUsed="0"/>
+    <w:lsdException w:name="Colorful Shading Accent 4" w:semiHidden="0" w:uiPriority="71" w:unhideWhenUsed="0"/>
+    <w:lsdException w:name="Colorful List Accent 4" w:semiHidden="0" w:uiPriority="72" w:unhideWhenUsed="0"/>
+    <w:lsdException w:name="Colorful Grid Accent 4" w:semiHidden="0" w:uiPriority="73" w:unhideWhenUsed="0"/>
+    <w:lsdException w:name="Light Shading Accent 5" w:semiHidden="0" w:uiPriority="60" w:unhideWhenUsed="0"/>
+    <w:lsdException w:name="Light List Accent 5" w:semiHidden="0" w:uiPriority="61" w:unhideWhenUsed="0"/>
+    <w:lsdException w:name="Light Grid Accent 5" w:semiHidden="0" w:uiPriority="62" w:unhideWhenUsed="0"/>
+    <w:lsdException w:name="Medium Shading 1 Accent 5" w:semiHidden="0" w:uiPriority="63" w:unhideWhenUsed="0"/>
+    <w:lsdException w:name="Medium Shading 2 Accent 5" w:semiHidden="0" w:uiPriority="64" w:unhideWhenUsed="0"/>
+    <w:lsdException w:name="Medium List 1 Accent 5" w:semiHidden="0" w:uiPriority="65" w:unhideWhenUsed="0"/>
+    <w:lsdException w:name="Medium List 2 Accent 5" w:semiHidden="0" w:uiPriority="66" w:unhideWhenUsed="0"/>
+    <w:lsdException w:name="Medium Grid 1 Accent 5" w:semiHidden="0" w:uiPriority="67" w:unhideWhenUsed="0"/>
+    <w:lsdException w:name="Medium Grid 2 Accent 5" w:semiHidden="0" w:uiPriority="68" w:unhideWhenUsed="0"/>
+    <w:lsdException w:name="Medium Grid 3 Accent 5" w:semiHidden="0" w:uiPriority="69" w:unhideWhenUsed="0"/>
+    <w:lsdException w:name="Dark List Accent 5" w:semiHidden="0" w:uiPriority="70" w:unhideWhenUsed="0"/>
+    <w:lsdException w:name="Colorful Shading Accent 5" w:semiHidden="0" w:uiPriority="71" w:unhideWhenUsed="0"/>
+    <w:lsdException w:name="Colorful List Accent 5" w:semiHidden="0" w:uiPriority="72" w:unhideWhenUsed="0"/>
+    <w:lsdException w:name="Colorful Grid Accent 5" w:semiHidden="0" w:uiPriority="73" w:unhideWhenUsed="0"/>
+    <w:lsdException w:name="Light Shading Accent 6" w:semiHidden="0" w:uiPriority="60" w:unhideWhenUsed="0"/>
+    <w:lsdException w:name="Light List Accent 6" w:semiHidden="0" w:uiPriority="61" w:unhideWhenUsed="0"/>
+    <w:lsdException w:name="Light Grid Accent 6" w:semiHidden="0" w:uiPriority="62" w:unhideWhenUsed="0"/>
+    <w:lsdException w:name="Medium Shading 1 Accent 6" w:semiHidden="0" w:uiPriority="63" w:unhideWhenUsed="0"/>
+    <w:lsdException w:name="Medium Shading 2 Accent 6" w:semiHidden="0" w:uiPriority="64" w:unhideWhenUsed="0"/>
+    <w:lsdException w:name="Medium List 1 Accent 6" w:semiHidden="0" w:uiPriority="65" w:unhideWhenUsed="0"/>
+    <w:lsdException w:name="Medium List 2 Accent 6" w:semiHidden="0" w:uiPriority="66" w:unhideWhenUsed="0"/>
+    <w:lsdException w:name="Medium Grid 1 Accent 6" w:semiHidden="0" w:uiPriority="67" w:unhideWhenUsed="0"/>
+    <w:lsdException w:name="Medium Grid 2 Accent 6" w:semiHidden="0" w:uiPriority="68" w:unhideWhenUsed="0"/>
+    <w:lsdException w:name="Medium Grid 3 Accent 6" w:semiHidden="0" w:uiPriority="69" w:unhideWhenUsed="0"/>
+    <w:lsdException w:name="Dark List Accent 6" w:semiHidden="0" w:uiPriority="70" w:unhideWhenUsed="0"/>
+    <w:lsdException w:name="Colorful Shading Accent 6" w:semiHidden="0" w:uiPriority="71" w:unhideWhenUsed="0"/>
+    <w:lsdException w:name="Colorful List Accent 6" w:semiHidden="0" w:uiPriority="72" w:unhideWhenUsed="0"/>
+    <w:lsdException w:name="Colorful Grid Accent 6" w:semiHidden="0" w:uiPriority="73" w:unhideWhenUsed="0"/>
+    <w:lsdException w:name="Subtle Emphasis" w:semiHidden="0" w:uiPriority="19" w:unhideWhenUsed="0" w:qFormat="1"/>
+    <w:lsdException w:name="Intense Emphasis" w:semiHidden="0" w:uiPriority="21" w:unhideWhenUsed="0" w:qFormat="1"/>
+    <w:lsdException w:name="Subtle Reference" w:semiHidden="0" w:uiPriority="31" w:unhideWhenUsed="0" w:qFormat="1"/>
+    <w:lsdException w:name="Intense Reference" w:semiHidden="0" w:uiPriority="32" w:unhideWhenUsed="0" w:qFormat="1"/>
+    <w:lsdException w:name="Book Title" w:semiHidden="0" w:uiPriority="33" w:unhideWhenUsed="0" w:qFormat="1"/>
+    <w:lsdException w:name="Bibliography" w:uiPriority="37"/>
+    <w:lsdException w:name="TOC Heading" w:uiPriority="39" w:qFormat="1"/>
+  </w:latentStyles>
+  <w:style w:type="paragraph" w:default="1" w:styleId="Normal">
+    <w:name w:val="Normal"/>
+    <w:qFormat/>
+    <w:rsid w:val="003B045A"/>
+  </w:style>
+  <w:style w:type="paragraph" w:styleId="Heading1">
+    <w:name w:val="heading 1"/>
+    <w:basedOn w:val="Normal"/>
+    <w:next w:val="Normal"/>
+    <w:link w:val="Heading1Char"/>
+    <w:uiPriority w:val="9"/>
+    <w:qFormat/>
+    <w:rsid w:val="00596B7E"/>
+    <w:pPr>
+      <w:keepNext/>
+      <w:keepLines/>
+      <w:spacing w:before="480" w:after="0"/>
+      <w:outlineLvl w:val="0"/>
+    </w:pPr>
+    <w:rPr>
+      <w:rFonts w:asciiTheme="majorHAnsi" w:eastAsiaTheme="majorEastAsia" w:hAnsiTheme="majorHAnsi" w:cstheme="majorBidi"/>
+      <w:b/>
+      <w:bCs/>
+      <w:color w:val="365F91" w:themeColor="accent1" w:themeShade="BF"/>
+      <w:sz w:val="28"/>
+      <w:szCs w:val="28"/>
+    </w:rPr>
+  </w:style>
+  <w:style w:type="paragraph" w:styleId="Heading2">
+    <w:name w:val="heading 2"/>
+    <w:basedOn w:val="Normal"/>
+    <w:next w:val="Normal"/>
+    <w:link w:val="Heading2Char"/>
+    <w:uiPriority w:val="9"/>
+    <w:unhideWhenUsed/>
+    <w:qFormat/>
+    <w:rsid w:val="00596B7E"/>
+    <w:pPr>
+      <w:keepNext/>
+      <w:keepLines/>
+      <w:spacing w:before="200" w:after="0"/>
+      <w:outlineLvl w:val="1"/>
+    </w:pPr>
+    <w:rPr>
+      <w:rFonts w:asciiTheme="majorHAnsi" w:eastAsiaTheme="majorEastAsia" w:hAnsiTheme="majorHAnsi" w:cstheme="majorBidi"/>
+      <w:b/>
+      <w:bCs/>
+      <w:color w:val="4F81BD" w:themeColor="accent1"/>
+      <w:sz w:val="26"/>
+      <w:szCs w:val="26"/>
+    </w:rPr>
+  </w:style>
+  <w:style w:type="character" w:default="1" w:styleId="DefaultParagraphFont">
+    <w:name w:val="Default Paragraph Font"/>
+    <w:uiPriority w:val="1"/>
+    <w:semiHidden/>
+    <w:unhideWhenUsed/>
+  </w:style>
+  <w:style w:type="table" w:default="1" w:styleId="TableNormal">
+    <w:name w:val="Normal Table"/>
+    <w:uiPriority w:val="99"/>
+    <w:semiHidden/>
+    <w:unhideWhenUsed/>
+    <w:qFormat/>
+    <w:tblPr>
+      <w:tblInd w:w="0" w:type="dxa"/>
+      <w:tblCellMar>
+        <w:top w:w="0" w:type="dxa"/>
+        <w:left w:w="108" w:type="dxa"/>
+        <w:bottom w:w="0" w:type="dxa"/>
+        <w:right w:w="108" w:type="dxa"/>
+      </w:tblCellMar>
+    </w:tblPr>
+  </w:style>
+  <w:style w:type="numbering" w:default="1" w:styleId="NoList">
+    <w:name w:val="No List"/>
+    <w:uiPriority w:val="99"/>
+    <w:semiHidden/>
+    <w:unhideWhenUsed/>
+  </w:style>
+  <w:style w:type="paragraph" w:styleId="Title">
+    <w:name w:val="Title"/>
+    <w:basedOn w:val="Normal"/>
+    <w:next w:val="Normal"/>
+    <w:link w:val="TitleChar"/>
+    <w:uiPriority w:val="10"/>
+    <w:qFormat/>
+    <w:rsid w:val="00596B7E"/>
+    <w:pPr>
+      <w:pBdr>
+        <w:bottom w:val="single" w:sz="8" w:space="4" w:color="4F81BD" w:themeColor="accent1"/>
+      </w:pBdr>
+      <w:spacing w:after="300" w:line="240" w:lineRule="auto"/>
+      <w:contextualSpacing/>
+    </w:pPr>
+    <w:rPr>
+      <w:rFonts w:asciiTheme="majorHAnsi" w:eastAsiaTheme="majorEastAsia" w:hAnsiTheme="majorHAnsi" w:cstheme="majorBidi"/>
+      <w:color w:val="17365D" w:themeColor="text2" w:themeShade="BF"/>
+      <w:spacing w:val="5"/>
+      <w:kern w:val="28"/>
+      <w:sz w:val="52"/>
+      <w:szCs w:val="52"/>
+    </w:rPr>
+  </w:style>
+  <w:style w:type="character" w:customStyle="1" w:styleId="TitleChar">
+    <w:name w:val="Title Char"/>
+    <w:basedOn w:val="DefaultParagraphFont"/>
+    <w:link w:val="Title"/>
+    <w:uiPriority w:val="10"/>
+    <w:rsid w:val="00596B7E"/>
+    <w:rPr>
+      <w:rFonts w:asciiTheme="majorHAnsi" w:eastAsiaTheme="majorEastAsia" w:hAnsiTheme="majorHAnsi" w:cstheme="majorBidi"/>
+      <w:color w:val="17365D" w:themeColor="text2" w:themeShade="BF"/>
+      <w:spacing w:val="5"/>
+      <w:kern w:val="28"/>
+      <w:sz w:val="52"/>
+      <w:szCs w:val="52"/>
+    </w:rPr>
+  </w:style>
+  <w:style w:type="paragraph" w:styleId="ListParagraph">
+    <w:name w:val="List Paragraph"/>
+    <w:basedOn w:val="Normal"/>
+    <w:uiPriority w:val="34"/>
+    <w:qFormat/>
+    <w:rsid w:val="00596B7E"/>
+    <w:pPr>
+      <w:ind w:left="720"/>
+      <w:contextualSpacing/>
+    </w:pPr>
+  </w:style>
+  <w:style w:type="character" w:customStyle="1" w:styleId="Heading1Char">
+    <w:name w:val="Heading 1 Char"/>
+    <w:basedOn w:val="DefaultParagraphFont"/>
+    <w:link w:val="Heading1"/>
+    <w:uiPriority w:val="9"/>
+    <w:rsid w:val="00596B7E"/>
+    <w:rPr>
+      <w:rFonts w:asciiTheme="majorHAnsi" w:eastAsiaTheme="majorEastAsia" w:hAnsiTheme="majorHAnsi" w:cstheme="majorBidi"/>
+      <w:b/>
+      <w:bCs/>
+      <w:color w:val="365F91" w:themeColor="accent1" w:themeShade="BF"/>
+      <w:sz w:val="28"/>
+      <w:szCs w:val="28"/>
+    </w:rPr>
+  </w:style>
+  <w:style w:type="character" w:customStyle="1" w:styleId="Heading2Char">
+    <w:name w:val="Heading 2 Char"/>
+    <w:basedOn w:val="DefaultParagraphFont"/>
+    <w:link w:val="Heading2"/>
+    <w:uiPriority w:val="9"/>
+    <w:rsid w:val="00596B7E"/>
+    <w:rPr>
+      <w:rFonts w:asciiTheme="majorHAnsi" w:eastAsiaTheme="majorEastAsia" w:hAnsiTheme="majorHAnsi" w:cstheme="majorBidi"/>
+      <w:b/>
+      <w:bCs/>
+      <w:color w:val="4F81BD" w:themeColor="accent1"/>
+      <w:sz w:val="26"/>
+      <w:szCs w:val="26"/>
+    </w:rPr>
+  </w:style>
+  <w:style w:type="character" w:styleId="Hyperlink">
+    <w:name w:val="Hyperlink"/>
+    <w:basedOn w:val="DefaultParagraphFont"/>
+    <w:uiPriority w:val="99"/>
+    <w:unhideWhenUsed/>
+    <w:rsid w:val="00596B7E"/>
+    <w:rPr>
+      <w:color w:val="0000FF" w:themeColor="hyperlink"/>
+      <w:u w:val="single"/>
+    </w:rPr>
+  </w:style>
+  <w:style w:type="character" w:customStyle="1" w:styleId="apple-converted-space">
+    <w:name w:val="apple-converted-space"/>
+    <w:basedOn w:val="DefaultParagraphFont"/>
+    <w:rsid w:val="00344BCF"/>
+  </w:style>
+  <w:style w:type="paragraph" w:styleId="Header">
+    <w:name w:val="header"/>
+    <w:basedOn w:val="Normal"/>
+    <w:link w:val="HeaderChar"/>
+    <w:uiPriority w:val="99"/>
+    <w:unhideWhenUsed/>
+    <w:rsid w:val="002B7542"/>
+    <w:pPr>
+      <w:tabs>
+        <w:tab w:val="center" w:pos="4536"/>
+        <w:tab w:val="right" w:pos="9072"/>
+      </w:tabs>
+      <w:spacing w:after="0" w:line="240" w:lineRule="auto"/>
+    </w:pPr>
+  </w:style>
+  <w:style w:type="character" w:customStyle="1" w:styleId="HeaderChar">
+    <w:name w:val="Header Char"/>
+    <w:basedOn w:val="DefaultParagraphFont"/>
+    <w:link w:val="Header"/>
+    <w:uiPriority w:val="99"/>
+    <w:rsid w:val="002B7542"/>
+  </w:style>
+  <w:style w:type="paragraph" w:styleId="Footer">
+    <w:name w:val="footer"/>
+    <w:basedOn w:val="Normal"/>
+    <w:link w:val="FooterChar"/>
+    <w:uiPriority w:val="99"/>
+    <w:unhideWhenUsed/>
+    <w:rsid w:val="002B7542"/>
+    <w:pPr>
+      <w:tabs>
+        <w:tab w:val="center" w:pos="4536"/>
+        <w:tab w:val="right" w:pos="9072"/>
+      </w:tabs>
+      <w:spacing w:after="0" w:line="240" w:lineRule="auto"/>
+    </w:pPr>
+  </w:style>
+  <w:style w:type="character" w:customStyle="1" w:styleId="FooterChar">
+    <w:name w:val="Footer Char"/>
+    <w:basedOn w:val="DefaultParagraphFont"/>
+    <w:link w:val="Footer"/>
+    <w:uiPriority w:val="99"/>
+    <w:rsid w:val="002B7542"/>
+  </w:style>
+  <w:style w:type="paragraph" w:styleId="BalloonText">
+    <w:name w:val="Balloon Text"/>
+    <w:basedOn w:val="Normal"/>
+    <w:link w:val="BalloonTextChar"/>
+    <w:uiPriority w:val="99"/>
+    <w:semiHidden/>
+    <w:unhideWhenUsed/>
+    <w:rsid w:val="002B7542"/>
+    <w:pPr>
+      <w:spacing w:after="0" w:line="240" w:lineRule="auto"/>
+    </w:pPr>
+    <w:rPr>
+      <w:rFonts w:ascii="Tahoma" w:hAnsi="Tahoma" w:cs="Tahoma"/>
+      <w:sz w:val="16"/>
+      <w:szCs w:val="16"/>
+    </w:rPr>
+  </w:style>
+  <w:style w:type="character" w:customStyle="1" w:styleId="BalloonTextChar">
+    <w:name w:val="Balloon Text Char"/>
+    <w:basedOn w:val="DefaultParagraphFont"/>
+    <w:link w:val="BalloonText"/>
+    <w:uiPriority w:val="99"/>
+    <w:semiHidden/>
+    <w:rsid w:val="002B7542"/>
+    <w:rPr>
+      <w:rFonts w:ascii="Tahoma" w:hAnsi="Tahoma" w:cs="Tahoma"/>
+      <w:sz w:val="16"/>
+      <w:szCs w:val="16"/>
+    </w:rPr>
+  </w:style>
+</w:styles>
+</file>
+
+<file path=word/stylesWithEffects.xml><?xml version="1.0" encoding="utf-8"?>
+<w:styles xmlns:wpc="http://schemas.microsoft.com/office/word/2010/wordprocessingCanvas" xmlns:mc="http://schemas.openxmlformats.org/markup-compatibility/2006" xmlns:o="urn:schemas-microsoft-com:office:office" xmlns:r="http://schemas.openxmlformats.org/officeDocument/2006/relationships" xmlns:m="http://schemas.openxmlformats.org/officeDocument/2006/math" xmlns:v="urn:schemas-microsoft-com:vml" xmlns:wp14="http://schemas.microsoft.com/office/word/2010/wordprocessingDrawing" xmlns:wp="http://schemas.openxmlformats.org/drawingml/2006/wordprocessingDrawing" xmlns:w10="urn:schemas-microsoft-com:office:word" xmlns:w="http://schemas.openxmlformats.org/wordprocessingml/2006/main" xmlns:w14="http://schemas.microsoft.com/office/word/2010/wordml" xmlns:wpg="http://schemas.microsoft.com/office/word/2010/wordprocessingGroup" xmlns:wpi="http://schemas.microsoft.com/office/word/2010/wordprocessingInk" xmlns:wne="http://schemas.microsoft.com/office/word/2006/wordml" xmlns:wps="http://schemas.microsoft.com/office/word/2010/wordprocessingShape" mc:Ignorable="w14 wp14">
   <w:docDefaults>
     <w:rPrDefault>
       <w:rPr>
@@ -2400,890 +3108,6 @@
     </w:rPr>
   </w:style>
 </w:styles>
-</file>
-
-<file path=word/stylesWithEffects.xml><?xml version="1.0" encoding="utf-8"?>
-<w:styles xmlns:wpc="http://schemas.microsoft.com/office/word/2010/wordprocessingCanvas" xmlns:mc="http://schemas.openxmlformats.org/markup-compatibility/2006" xmlns:o="urn:schemas-microsoft-com:office:office" xmlns:r="http://schemas.openxmlformats.org/officeDocument/2006/relationships" xmlns:m="http://schemas.openxmlformats.org/officeDocument/2006/math" xmlns:v="urn:schemas-microsoft-com:vml" xmlns:wp14="http://schemas.microsoft.com/office/word/2010/wordprocessingDrawing" xmlns:wp="http://schemas.openxmlformats.org/drawingml/2006/wordprocessingDrawing" xmlns:w10="urn:schemas-microsoft-com:office:word" xmlns:w="http://schemas.openxmlformats.org/wordprocessingml/2006/main" xmlns:w14="http://schemas.microsoft.com/office/word/2010/wordml" xmlns:wpg="http://schemas.microsoft.com/office/word/2010/wordprocessingGroup" xmlns:wpi="http://schemas.microsoft.com/office/word/2010/wordprocessingInk" xmlns:wne="http://schemas.microsoft.com/office/word/2006/wordml" xmlns:wps="http://schemas.microsoft.com/office/word/2010/wordprocessingShape" mc:Ignorable="w14 wp14">
-  <w:docDefaults>
-    <w:rPrDefault>
-      <w:rPr>
-        <w:rFonts w:asciiTheme="minorHAnsi" w:eastAsiaTheme="minorHAnsi" w:hAnsiTheme="minorHAnsi" w:cstheme="minorBidi"/>
-        <w:sz w:val="22"/>
-        <w:szCs w:val="22"/>
-        <w:lang w:val="de-AT" w:eastAsia="en-US" w:bidi="ar-SA"/>
-      </w:rPr>
-    </w:rPrDefault>
-    <w:pPrDefault>
-      <w:pPr>
-        <w:spacing w:after="200" w:line="276" w:lineRule="auto"/>
-      </w:pPr>
-    </w:pPrDefault>
-  </w:docDefaults>
-  <w:latentStyles w:defLockedState="0" w:defUIPriority="99" w:defSemiHidden="1" w:defUnhideWhenUsed="1" w:defQFormat="0" w:count="267">
-    <w:lsdException w:name="Normal" w:semiHidden="0" w:uiPriority="0" w:unhideWhenUsed="0" w:qFormat="1"/>
-    <w:lsdException w:name="heading 1" w:semiHidden="0" w:uiPriority="9" w:unhideWhenUsed="0" w:qFormat="1"/>
-    <w:lsdException w:name="heading 2" w:uiPriority="9" w:qFormat="1"/>
-    <w:lsdException w:name="heading 3" w:uiPriority="9" w:qFormat="1"/>
-    <w:lsdException w:name="heading 4" w:uiPriority="9" w:qFormat="1"/>
-    <w:lsdException w:name="heading 5" w:uiPriority="9" w:qFormat="1"/>
-    <w:lsdException w:name="heading 6" w:uiPriority="9" w:qFormat="1"/>
-    <w:lsdException w:name="heading 7" w:uiPriority="9" w:qFormat="1"/>
-    <w:lsdException w:name="heading 8" w:uiPriority="9" w:qFormat="1"/>
-    <w:lsdException w:name="heading 9" w:uiPriority="9" w:qFormat="1"/>
-    <w:lsdException w:name="toc 1" w:uiPriority="39"/>
-    <w:lsdException w:name="toc 2" w:uiPriority="39"/>
-    <w:lsdException w:name="toc 3" w:uiPriority="39"/>
-    <w:lsdException w:name="toc 4" w:uiPriority="39"/>
-    <w:lsdException w:name="toc 5" w:uiPriority="39"/>
-    <w:lsdException w:name="toc 6" w:uiPriority="39"/>
-    <w:lsdException w:name="toc 7" w:uiPriority="39"/>
-    <w:lsdException w:name="toc 8" w:uiPriority="39"/>
-    <w:lsdException w:name="toc 9" w:uiPriority="39"/>
-    <w:lsdException w:name="caption" w:uiPriority="35" w:qFormat="1"/>
-    <w:lsdException w:name="Title" w:semiHidden="0" w:uiPriority="10" w:unhideWhenUsed="0" w:qFormat="1"/>
-    <w:lsdException w:name="Default Paragraph Font" w:uiPriority="1"/>
-    <w:lsdException w:name="Subtitle" w:semiHidden="0" w:uiPriority="11" w:unhideWhenUsed="0" w:qFormat="1"/>
-    <w:lsdException w:name="Strong" w:semiHidden="0" w:uiPriority="22" w:unhideWhenUsed="0" w:qFormat="1"/>
-    <w:lsdException w:name="Emphasis" w:semiHidden="0" w:uiPriority="20" w:unhideWhenUsed="0" w:qFormat="1"/>
-    <w:lsdException w:name="Table Grid" w:semiHidden="0" w:uiPriority="59" w:unhideWhenUsed="0"/>
-    <w:lsdException w:name="Placeholder Text" w:unhideWhenUsed="0"/>
-    <w:lsdException w:name="No Spacing" w:semiHidden="0" w:uiPriority="1" w:unhideWhenUsed="0" w:qFormat="1"/>
-    <w:lsdException w:name="Light Shading" w:semiHidden="0" w:uiPriority="60" w:unhideWhenUsed="0"/>
-    <w:lsdException w:name="Light List" w:semiHidden="0" w:uiPriority="61" w:unhideWhenUsed="0"/>
-    <w:lsdException w:name="Light Grid" w:semiHidden="0" w:uiPriority="62" w:unhideWhenUsed="0"/>
-    <w:lsdException w:name="Medium Shading 1" w:semiHidden="0" w:uiPriority="63" w:unhideWhenUsed="0"/>
-    <w:lsdException w:name="Medium Shading 2" w:semiHidden="0" w:uiPriority="64" w:unhideWhenUsed="0"/>
-    <w:lsdException w:name="Medium List 1" w:semiHidden="0" w:uiPriority="65" w:unhideWhenUsed="0"/>
-    <w:lsdException w:name="Medium List 2" w:semiHidden="0" w:uiPriority="66" w:unhideWhenUsed="0"/>
-    <w:lsdException w:name="Medium Grid 1" w:semiHidden="0" w:uiPriority="67" w:unhideWhenUsed="0"/>
-    <w:lsdException w:name="Medium Grid 2" w:semiHidden="0" w:uiPriority="68" w:unhideWhenUsed="0"/>
-    <w:lsdException w:name="Medium Grid 3" w:semiHidden="0" w:uiPriority="69" w:unhideWhenUsed="0"/>
-    <w:lsdException w:name="Dark List" w:semiHidden="0" w:uiPriority="70" w:unhideWhenUsed="0"/>
-    <w:lsdException w:name="Colorful Shading" w:semiHidden="0" w:uiPriority="71" w:unhideWhenUsed="0"/>
-    <w:lsdException w:name="Colorful List" w:semiHidden="0" w:uiPriority="72" w:unhideWhenUsed="0"/>
-    <w:lsdException w:name="Colorful Grid" w:semiHidden="0" w:uiPriority="73" w:unhideWhenUsed="0"/>
-    <w:lsdException w:name="Light Shading Accent 1" w:semiHidden="0" w:uiPriority="60" w:unhideWhenUsed="0"/>
-    <w:lsdException w:name="Light List Accent 1" w:semiHidden="0" w:uiPriority="61" w:unhideWhenUsed="0"/>
-    <w:lsdException w:name="Light Grid Accent 1" w:semiHidden="0" w:uiPriority="62" w:unhideWhenUsed="0"/>
-    <w:lsdException w:name="Medium Shading 1 Accent 1" w:semiHidden="0" w:uiPriority="63" w:unhideWhenUsed="0"/>
-    <w:lsdException w:name="Medium Shading 2 Accent 1" w:semiHidden="0" w:uiPriority="64" w:unhideWhenUsed="0"/>
-    <w:lsdException w:name="Medium List 1 Accent 1" w:semiHidden="0" w:uiPriority="65" w:unhideWhenUsed="0"/>
-    <w:lsdException w:name="Revision" w:unhideWhenUsed="0"/>
-    <w:lsdException w:name="List Paragraph" w:semiHidden="0" w:uiPriority="34" w:unhideWhenUsed="0" w:qFormat="1"/>
-    <w:lsdException w:name="Quote" w:semiHidden="0" w:uiPriority="29" w:unhideWhenUsed="0" w:qFormat="1"/>
-    <w:lsdException w:name="Intense Quote" w:semiHidden="0" w:uiPriority="30" w:unhideWhenUsed="0" w:qFormat="1"/>
-    <w:lsdException w:name="Medium List 2 Accent 1" w:semiHidden="0" w:uiPriority="66" w:unhideWhenUsed="0"/>
-    <w:lsdException w:name="Medium Grid 1 Accent 1" w:semiHidden="0" w:uiPriority="67" w:unhideWhenUsed="0"/>
-    <w:lsdException w:name="Medium Grid 2 Accent 1" w:semiHidden="0" w:uiPriority="68" w:unhideWhenUsed="0"/>
-    <w:lsdException w:name="Medium Grid 3 Accent 1" w:semiHidden="0" w:uiPriority="69" w:unhideWhenUsed="0"/>
-    <w:lsdException w:name="Dark List Accent 1" w:semiHidden="0" w:uiPriority="70" w:unhideWhenUsed="0"/>
-    <w:lsdException w:name="Colorful Shading Accent 1" w:semiHidden="0" w:uiPriority="71" w:unhideWhenUsed="0"/>
-    <w:lsdException w:name="Colorful List Accent 1" w:semiHidden="0" w:uiPriority="72" w:unhideWhenUsed="0"/>
-    <w:lsdException w:name="Colorful Grid Accent 1" w:semiHidden="0" w:uiPriority="73" w:unhideWhenUsed="0"/>
-    <w:lsdException w:name="Light Shading Accent 2" w:semiHidden="0" w:uiPriority="60" w:unhideWhenUsed="0"/>
-    <w:lsdException w:name="Light List Accent 2" w:semiHidden="0" w:uiPriority="61" w:unhideWhenUsed="0"/>
-    <w:lsdException w:name="Light Grid Accent 2" w:semiHidden="0" w:uiPriority="62" w:unhideWhenUsed="0"/>
-    <w:lsdException w:name="Medium Shading 1 Accent 2" w:semiHidden="0" w:uiPriority="63" w:unhideWhenUsed="0"/>
-    <w:lsdException w:name="Medium Shading 2 Accent 2" w:semiHidden="0" w:uiPriority="64" w:unhideWhenUsed="0"/>
-    <w:lsdException w:name="Medium List 1 Accent 2" w:semiHidden="0" w:uiPriority="65" w:unhideWhenUsed="0"/>
-    <w:lsdException w:name="Medium List 2 Accent 2" w:semiHidden="0" w:uiPriority="66" w:unhideWhenUsed="0"/>
-    <w:lsdException w:name="Medium Grid 1 Accent 2" w:semiHidden="0" w:uiPriority="67" w:unhideWhenUsed="0"/>
-    <w:lsdException w:name="Medium Grid 2 Accent 2" w:semiHidden="0" w:uiPriority="68" w:unhideWhenUsed="0"/>
-    <w:lsdException w:name="Medium Grid 3 Accent 2" w:semiHidden="0" w:uiPriority="69" w:unhideWhenUsed="0"/>
-    <w:lsdException w:name="Dark List Accent 2" w:semiHidden="0" w:uiPriority="70" w:unhideWhenUsed="0"/>
-    <w:lsdException w:name="Colorful Shading Accent 2" w:semiHidden="0" w:uiPriority="71" w:unhideWhenUsed="0"/>
-    <w:lsdException w:name="Colorful List Accent 2" w:semiHidden="0" w:uiPriority="72" w:unhideWhenUsed="0"/>
-    <w:lsdException w:name="Colorful Grid Accent 2" w:semiHidden="0" w:uiPriority="73" w:unhideWhenUsed="0"/>
-    <w:lsdException w:name="Light Shading Accent 3" w:semiHidden="0" w:uiPriority="60" w:unhideWhenUsed="0"/>
-    <w:lsdException w:name="Light List Accent 3" w:semiHidden="0" w:uiPriority="61" w:unhideWhenUsed="0"/>
-    <w:lsdException w:name="Light Grid Accent 3" w:semiHidden="0" w:uiPriority="62" w:unhideWhenUsed="0"/>
-    <w:lsdException w:name="Medium Shading 1 Accent 3" w:semiHidden="0" w:uiPriority="63" w:unhideWhenUsed="0"/>
-    <w:lsdException w:name="Medium Shading 2 Accent 3" w:semiHidden="0" w:uiPriority="64" w:unhideWhenUsed="0"/>
-    <w:lsdException w:name="Medium List 1 Accent 3" w:semiHidden="0" w:uiPriority="65" w:unhideWhenUsed="0"/>
-    <w:lsdException w:name="Medium List 2 Accent 3" w:semiHidden="0" w:uiPriority="66" w:unhideWhenUsed="0"/>
-    <w:lsdException w:name="Medium Grid 1 Accent 3" w:semiHidden="0" w:uiPriority="67" w:unhideWhenUsed="0"/>
-    <w:lsdException w:name="Medium Grid 2 Accent 3" w:semiHidden="0" w:uiPriority="68" w:unhideWhenUsed="0"/>
-    <w:lsdException w:name="Medium Grid 3 Accent 3" w:semiHidden="0" w:uiPriority="69" w:unhideWhenUsed="0"/>
-    <w:lsdException w:name="Dark List Accent 3" w:semiHidden="0" w:uiPriority="70" w:unhideWhenUsed="0"/>
-    <w:lsdException w:name="Colorful Shading Accent 3" w:semiHidden="0" w:uiPriority="71" w:unhideWhenUsed="0"/>
-    <w:lsdException w:name="Colorful List Accent 3" w:semiHidden="0" w:uiPriority="72" w:unhideWhenUsed="0"/>
-    <w:lsdException w:name="Colorful Grid Accent 3" w:semiHidden="0" w:uiPriority="73" w:unhideWhenUsed="0"/>
-    <w:lsdException w:name="Light Shading Accent 4" w:semiHidden="0" w:uiPriority="60" w:unhideWhenUsed="0"/>
-    <w:lsdException w:name="Light List Accent 4" w:semiHidden="0" w:uiPriority="61" w:unhideWhenUsed="0"/>
-    <w:lsdException w:name="Light Grid Accent 4" w:semiHidden="0" w:uiPriority="62" w:unhideWhenUsed="0"/>
-    <w:lsdException w:name="Medium Shading 1 Accent 4" w:semiHidden="0" w:uiPriority="63" w:unhideWhenUsed="0"/>
-    <w:lsdException w:name="Medium Shading 2 Accent 4" w:semiHidden="0" w:uiPriority="64" w:unhideWhenUsed="0"/>
-    <w:lsdException w:name="Medium List 1 Accent 4" w:semiHidden="0" w:uiPriority="65" w:unhideWhenUsed="0"/>
-    <w:lsdException w:name="Medium List 2 Accent 4" w:semiHidden="0" w:uiPriority="66" w:unhideWhenUsed="0"/>
-    <w:lsdException w:name="Medium Grid 1 Accent 4" w:semiHidden="0" w:uiPriority="67" w:unhideWhenUsed="0"/>
-    <w:lsdException w:name="Medium Grid 2 Accent 4" w:semiHidden="0" w:uiPriority="68" w:unhideWhenUsed="0"/>
-    <w:lsdException w:name="Medium Grid 3 Accent 4" w:semiHidden="0" w:uiPriority="69" w:unhideWhenUsed="0"/>
-    <w:lsdException w:name="Dark List Accent 4" w:semiHidden="0" w:uiPriority="70" w:unhideWhenUsed="0"/>
-    <w:lsdException w:name="Colorful Shading Accent 4" w:semiHidden="0" w:uiPriority="71" w:unhideWhenUsed="0"/>
-    <w:lsdException w:name="Colorful List Accent 4" w:semiHidden="0" w:uiPriority="72" w:unhideWhenUsed="0"/>
-    <w:lsdException w:name="Colorful Grid Accent 4" w:semiHidden="0" w:uiPriority="73" w:unhideWhenUsed="0"/>
-    <w:lsdException w:name="Light Shading Accent 5" w:semiHidden="0" w:uiPriority="60" w:unhideWhenUsed="0"/>
-    <w:lsdException w:name="Light List Accent 5" w:semiHidden="0" w:uiPriority="61" w:unhideWhenUsed="0"/>
-    <w:lsdException w:name="Light Grid Accent 5" w:semiHidden="0" w:uiPriority="62" w:unhideWhenUsed="0"/>
-    <w:lsdException w:name="Medium Shading 1 Accent 5" w:semiHidden="0" w:uiPriority="63" w:unhideWhenUsed="0"/>
-    <w:lsdException w:name="Medium Shading 2 Accent 5" w:semiHidden="0" w:uiPriority="64" w:unhideWhenUsed="0"/>
-    <w:lsdException w:name="Medium List 1 Accent 5" w:semiHidden="0" w:uiPriority="65" w:unhideWhenUsed="0"/>
-    <w:lsdException w:name="Medium List 2 Accent 5" w:semiHidden="0" w:uiPriority="66" w:unhideWhenUsed="0"/>
-    <w:lsdException w:name="Medium Grid 1 Accent 5" w:semiHidden="0" w:uiPriority="67" w:unhideWhenUsed="0"/>
-    <w:lsdException w:name="Medium Grid 2 Accent 5" w:semiHidden="0" w:uiPriority="68" w:unhideWhenUsed="0"/>
-    <w:lsdException w:name="Medium Grid 3 Accent 5" w:semiHidden="0" w:uiPriority="69" w:unhideWhenUsed="0"/>
-    <w:lsdException w:name="Dark List Accent 5" w:semiHidden="0" w:uiPriority="70" w:unhideWhenUsed="0"/>
-    <w:lsdException w:name="Colorful Shading Accent 5" w:semiHidden="0" w:uiPriority="71" w:unhideWhenUsed="0"/>
-    <w:lsdException w:name="Colorful List Accent 5" w:semiHidden="0" w:uiPriority="72" w:unhideWhenUsed="0"/>
-    <w:lsdException w:name="Colorful Grid Accent 5" w:semiHidden="0" w:uiPriority="73" w:unhideWhenUsed="0"/>
-    <w:lsdException w:name="Light Shading Accent 6" w:semiHidden="0" w:uiPriority="60" w:unhideWhenUsed="0"/>
-    <w:lsdException w:name="Light List Accent 6" w:semiHidden="0" w:uiPriority="61" w:unhideWhenUsed="0"/>
-    <w:lsdException w:name="Light Grid Accent 6" w:semiHidden="0" w:uiPriority="62" w:unhideWhenUsed="0"/>
-    <w:lsdException w:name="Medium Shading 1 Accent 6" w:semiHidden="0" w:uiPriority="63" w:unhideWhenUsed="0"/>
-    <w:lsdException w:name="Medium Shading 2 Accent 6" w:semiHidden="0" w:uiPriority="64" w:unhideWhenUsed="0"/>
-    <w:lsdException w:name="Medium List 1 Accent 6" w:semiHidden="0" w:uiPriority="65" w:unhideWhenUsed="0"/>
-    <w:lsdException w:name="Medium List 2 Accent 6" w:semiHidden="0" w:uiPriority="66" w:unhideWhenUsed="0"/>
-    <w:lsdException w:name="Medium Grid 1 Accent 6" w:semiHidden="0" w:uiPriority="67" w:unhideWhenUsed="0"/>
-    <w:lsdException w:name="Medium Grid 2 Accent 6" w:semiHidden="0" w:uiPriority="68" w:unhideWhenUsed="0"/>
-    <w:lsdException w:name="Medium Grid 3 Accent 6" w:semiHidden="0" w:uiPriority="69" w:unhideWhenUsed="0"/>
-    <w:lsdException w:name="Dark List Accent 6" w:semiHidden="0" w:uiPriority="70" w:unhideWhenUsed="0"/>
-    <w:lsdException w:name="Colorful Shading Accent 6" w:semiHidden="0" w:uiPriority="71" w:unhideWhenUsed="0"/>
-    <w:lsdException w:name="Colorful List Accent 6" w:semiHidden="0" w:uiPriority="72" w:unhideWhenUsed="0"/>
-    <w:lsdException w:name="Colorful Grid Accent 6" w:semiHidden="0" w:uiPriority="73" w:unhideWhenUsed="0"/>
-    <w:lsdException w:name="Subtle Emphasis" w:semiHidden="0" w:uiPriority="19" w:unhideWhenUsed="0" w:qFormat="1"/>
-    <w:lsdException w:name="Intense Emphasis" w:semiHidden="0" w:uiPriority="21" w:unhideWhenUsed="0" w:qFormat="1"/>
-    <w:lsdException w:name="Subtle Reference" w:semiHidden="0" w:uiPriority="31" w:unhideWhenUsed="0" w:qFormat="1"/>
-    <w:lsdException w:name="Intense Reference" w:semiHidden="0" w:uiPriority="32" w:unhideWhenUsed="0" w:qFormat="1"/>
-    <w:lsdException w:name="Book Title" w:semiHidden="0" w:uiPriority="33" w:unhideWhenUsed="0" w:qFormat="1"/>
-    <w:lsdException w:name="Bibliography" w:uiPriority="37"/>
-    <w:lsdException w:name="TOC Heading" w:uiPriority="39" w:qFormat="1"/>
-  </w:latentStyles>
-  <w:style w:type="paragraph" w:default="1" w:styleId="Standard">
-    <w:name w:val="Normal"/>
-    <w:qFormat/>
-  </w:style>
-  <w:style w:type="paragraph" w:styleId="berschrift1">
-    <w:name w:val="heading 1"/>
-    <w:basedOn w:val="Standard"/>
-    <w:next w:val="Standard"/>
-    <w:link w:val="berschrift1Zchn"/>
-    <w:uiPriority w:val="9"/>
-    <w:qFormat/>
-    <w:rsid w:val="00596B7E"/>
-    <w:pPr>
-      <w:keepNext/>
-      <w:keepLines/>
-      <w:spacing w:before="480" w:after="0"/>
-      <w:outlineLvl w:val="0"/>
-    </w:pPr>
-    <w:rPr>
-      <w:rFonts w:asciiTheme="majorHAnsi" w:eastAsiaTheme="majorEastAsia" w:hAnsiTheme="majorHAnsi" w:cstheme="majorBidi"/>
-      <w:b/>
-      <w:bCs/>
-      <w:color w:val="365F91" w:themeColor="accent1" w:themeShade="BF"/>
-      <w:sz w:val="28"/>
-      <w:szCs w:val="28"/>
-    </w:rPr>
-  </w:style>
-  <w:style w:type="paragraph" w:styleId="berschrift2">
-    <w:name w:val="heading 2"/>
-    <w:basedOn w:val="Standard"/>
-    <w:next w:val="Standard"/>
-    <w:link w:val="berschrift2Zchn"/>
-    <w:uiPriority w:val="9"/>
-    <w:unhideWhenUsed/>
-    <w:qFormat/>
-    <w:rsid w:val="00596B7E"/>
-    <w:pPr>
-      <w:keepNext/>
-      <w:keepLines/>
-      <w:spacing w:before="200" w:after="0"/>
-      <w:outlineLvl w:val="1"/>
-    </w:pPr>
-    <w:rPr>
-      <w:rFonts w:asciiTheme="majorHAnsi" w:eastAsiaTheme="majorEastAsia" w:hAnsiTheme="majorHAnsi" w:cstheme="majorBidi"/>
-      <w:b/>
-      <w:bCs/>
-      <w:color w:val="4F81BD" w:themeColor="accent1"/>
-      <w:sz w:val="26"/>
-      <w:szCs w:val="26"/>
-    </w:rPr>
-  </w:style>
-  <w:style w:type="character" w:default="1" w:styleId="Absatz-Standardschriftart">
-    <w:name w:val="Default Paragraph Font"/>
-    <w:uiPriority w:val="1"/>
-    <w:semiHidden/>
-    <w:unhideWhenUsed/>
-  </w:style>
-  <w:style w:type="table" w:default="1" w:styleId="NormaleTabelle">
-    <w:name w:val="Normal Table"/>
-    <w:uiPriority w:val="99"/>
-    <w:semiHidden/>
-    <w:unhideWhenUsed/>
-    <w:tblPr>
-      <w:tblInd w:w="0" w:type="dxa"/>
-      <w:tblCellMar>
-        <w:top w:w="0" w:type="dxa"/>
-        <w:left w:w="108" w:type="dxa"/>
-        <w:bottom w:w="0" w:type="dxa"/>
-        <w:right w:w="108" w:type="dxa"/>
-      </w:tblCellMar>
-    </w:tblPr>
-  </w:style>
-  <w:style w:type="numbering" w:default="1" w:styleId="KeineListe">
-    <w:name w:val="No List"/>
-    <w:uiPriority w:val="99"/>
-    <w:semiHidden/>
-    <w:unhideWhenUsed/>
-  </w:style>
-  <w:style w:type="paragraph" w:styleId="Titel">
-    <w:name w:val="Title"/>
-    <w:basedOn w:val="Standard"/>
-    <w:next w:val="Standard"/>
-    <w:link w:val="TitelZchn"/>
-    <w:uiPriority w:val="10"/>
-    <w:qFormat/>
-    <w:rsid w:val="00596B7E"/>
-    <w:pPr>
-      <w:pBdr>
-        <w:bottom w:val="single" w:sz="8" w:space="4" w:color="4F81BD" w:themeColor="accent1"/>
-      </w:pBdr>
-      <w:spacing w:after="300" w:line="240" w:lineRule="auto"/>
-      <w:contextualSpacing/>
-    </w:pPr>
-    <w:rPr>
-      <w:rFonts w:asciiTheme="majorHAnsi" w:eastAsiaTheme="majorEastAsia" w:hAnsiTheme="majorHAnsi" w:cstheme="majorBidi"/>
-      <w:color w:val="17365D" w:themeColor="text2" w:themeShade="BF"/>
-      <w:spacing w:val="5"/>
-      <w:kern w:val="28"/>
-      <w:sz w:val="52"/>
-      <w:szCs w:val="52"/>
-    </w:rPr>
-  </w:style>
-  <w:style w:type="character" w:customStyle="1" w:styleId="TitelZchn">
-    <w:name w:val="Titel Zchn"/>
-    <w:basedOn w:val="Absatz-Standardschriftart"/>
-    <w:link w:val="Titel"/>
-    <w:uiPriority w:val="10"/>
-    <w:rsid w:val="00596B7E"/>
-    <w:rPr>
-      <w:rFonts w:asciiTheme="majorHAnsi" w:eastAsiaTheme="majorEastAsia" w:hAnsiTheme="majorHAnsi" w:cstheme="majorBidi"/>
-      <w:color w:val="17365D" w:themeColor="text2" w:themeShade="BF"/>
-      <w:spacing w:val="5"/>
-      <w:kern w:val="28"/>
-      <w:sz w:val="52"/>
-      <w:szCs w:val="52"/>
-    </w:rPr>
-  </w:style>
-  <w:style w:type="paragraph" w:styleId="Listenabsatz">
-    <w:name w:val="List Paragraph"/>
-    <w:basedOn w:val="Standard"/>
-    <w:uiPriority w:val="34"/>
-    <w:qFormat/>
-    <w:rsid w:val="00596B7E"/>
-    <w:pPr>
-      <w:ind w:left="720"/>
-      <w:contextualSpacing/>
-    </w:pPr>
-  </w:style>
-  <w:style w:type="character" w:customStyle="1" w:styleId="berschrift1Zchn">
-    <w:name w:val="Überschrift 1 Zchn"/>
-    <w:basedOn w:val="Absatz-Standardschriftart"/>
-    <w:link w:val="berschrift1"/>
-    <w:uiPriority w:val="9"/>
-    <w:rsid w:val="00596B7E"/>
-    <w:rPr>
-      <w:rFonts w:asciiTheme="majorHAnsi" w:eastAsiaTheme="majorEastAsia" w:hAnsiTheme="majorHAnsi" w:cstheme="majorBidi"/>
-      <w:b/>
-      <w:bCs/>
-      <w:color w:val="365F91" w:themeColor="accent1" w:themeShade="BF"/>
-      <w:sz w:val="28"/>
-      <w:szCs w:val="28"/>
-    </w:rPr>
-  </w:style>
-  <w:style w:type="character" w:customStyle="1" w:styleId="berschrift2Zchn">
-    <w:name w:val="Überschrift 2 Zchn"/>
-    <w:basedOn w:val="Absatz-Standardschriftart"/>
-    <w:link w:val="berschrift2"/>
-    <w:uiPriority w:val="9"/>
-    <w:rsid w:val="00596B7E"/>
-    <w:rPr>
-      <w:rFonts w:asciiTheme="majorHAnsi" w:eastAsiaTheme="majorEastAsia" w:hAnsiTheme="majorHAnsi" w:cstheme="majorBidi"/>
-      <w:b/>
-      <w:bCs/>
-      <w:color w:val="4F81BD" w:themeColor="accent1"/>
-      <w:sz w:val="26"/>
-      <w:szCs w:val="26"/>
-    </w:rPr>
-  </w:style>
-  <w:style w:type="character" w:styleId="Hyperlink">
-    <w:name w:val="Hyperlink"/>
-    <w:basedOn w:val="Absatz-Standardschriftart"/>
-    <w:uiPriority w:val="99"/>
-    <w:unhideWhenUsed/>
-    <w:rsid w:val="00596B7E"/>
-    <w:rPr>
-      <w:color w:val="0000FF" w:themeColor="hyperlink"/>
-      <w:u w:val="single"/>
-    </w:rPr>
-  </w:style>
-  <w:style w:type="character" w:customStyle="1" w:styleId="apple-converted-space">
-    <w:name w:val="apple-converted-space"/>
-    <w:basedOn w:val="Absatz-Standardschriftart"/>
-    <w:rsid w:val="00344BCF"/>
-  </w:style>
-  <w:style w:type="paragraph" w:styleId="Kopfzeile">
-    <w:name w:val="header"/>
-    <w:basedOn w:val="Standard"/>
-    <w:link w:val="KopfzeileZchn"/>
-    <w:uiPriority w:val="99"/>
-    <w:unhideWhenUsed/>
-    <w:rsid w:val="002B7542"/>
-    <w:pPr>
-      <w:tabs>
-        <w:tab w:val="center" w:pos="4536"/>
-        <w:tab w:val="right" w:pos="9072"/>
-      </w:tabs>
-      <w:spacing w:after="0" w:line="240" w:lineRule="auto"/>
-    </w:pPr>
-  </w:style>
-  <w:style w:type="character" w:customStyle="1" w:styleId="KopfzeileZchn">
-    <w:name w:val="Kopfzeile Zchn"/>
-    <w:basedOn w:val="Absatz-Standardschriftart"/>
-    <w:link w:val="Kopfzeile"/>
-    <w:uiPriority w:val="99"/>
-    <w:rsid w:val="002B7542"/>
-  </w:style>
-  <w:style w:type="paragraph" w:styleId="Fuzeile">
-    <w:name w:val="footer"/>
-    <w:basedOn w:val="Standard"/>
-    <w:link w:val="FuzeileZchn"/>
-    <w:uiPriority w:val="99"/>
-    <w:unhideWhenUsed/>
-    <w:rsid w:val="002B7542"/>
-    <w:pPr>
-      <w:tabs>
-        <w:tab w:val="center" w:pos="4536"/>
-        <w:tab w:val="right" w:pos="9072"/>
-      </w:tabs>
-      <w:spacing w:after="0" w:line="240" w:lineRule="auto"/>
-    </w:pPr>
-  </w:style>
-  <w:style w:type="character" w:customStyle="1" w:styleId="FuzeileZchn">
-    <w:name w:val="Fußzeile Zchn"/>
-    <w:basedOn w:val="Absatz-Standardschriftart"/>
-    <w:link w:val="Fuzeile"/>
-    <w:uiPriority w:val="99"/>
-    <w:rsid w:val="002B7542"/>
-  </w:style>
-  <w:style w:type="paragraph" w:styleId="Sprechblasentext">
-    <w:name w:val="Balloon Text"/>
-    <w:basedOn w:val="Standard"/>
-    <w:link w:val="SprechblasentextZchn"/>
-    <w:uiPriority w:val="99"/>
-    <w:semiHidden/>
-    <w:unhideWhenUsed/>
-    <w:rsid w:val="002B7542"/>
-    <w:pPr>
-      <w:spacing w:after="0" w:line="240" w:lineRule="auto"/>
-    </w:pPr>
-    <w:rPr>
-      <w:rFonts w:ascii="Tahoma" w:hAnsi="Tahoma" w:cs="Tahoma"/>
-      <w:sz w:val="16"/>
-      <w:szCs w:val="16"/>
-    </w:rPr>
-  </w:style>
-  <w:style w:type="character" w:customStyle="1" w:styleId="SprechblasentextZchn">
-    <w:name w:val="Sprechblasentext Zchn"/>
-    <w:basedOn w:val="Absatz-Standardschriftart"/>
-    <w:link w:val="Sprechblasentext"/>
-    <w:uiPriority w:val="99"/>
-    <w:semiHidden/>
-    <w:rsid w:val="002B7542"/>
-    <w:rPr>
-      <w:rFonts w:ascii="Tahoma" w:hAnsi="Tahoma" w:cs="Tahoma"/>
-      <w:sz w:val="16"/>
-      <w:szCs w:val="16"/>
-    </w:rPr>
-  </w:style>
-</w:styles>
-</file>
-
-<file path=word/glossary/document.xml><?xml version="1.0" encoding="utf-8"?>
-<w:glossaryDocument xmlns:wpc="http://schemas.microsoft.com/office/word/2010/wordprocessingCanvas" xmlns:mc="http://schemas.openxmlformats.org/markup-compatibility/2006" xmlns:o="urn:schemas-microsoft-com:office:office" xmlns:r="http://schemas.openxmlformats.org/officeDocument/2006/relationships" xmlns:m="http://schemas.openxmlformats.org/officeDocument/2006/math" xmlns:v="urn:schemas-microsoft-com:vml" xmlns:wp14="http://schemas.microsoft.com/office/word/2010/wordprocessingDrawing" xmlns:wp="http://schemas.openxmlformats.org/drawingml/2006/wordprocessingDrawing" xmlns:w10="urn:schemas-microsoft-com:office:word" xmlns:w="http://schemas.openxmlformats.org/wordprocessingml/2006/main" xmlns:w14="http://schemas.microsoft.com/office/word/2010/wordml" xmlns:wpg="http://schemas.microsoft.com/office/word/2010/wordprocessingGroup" xmlns:wpi="http://schemas.microsoft.com/office/word/2010/wordprocessingInk" xmlns:wne="http://schemas.microsoft.com/office/word/2006/wordml" xmlns:wps="http://schemas.microsoft.com/office/word/2010/wordprocessingShape" mc:Ignorable="w14 wp14"/>
-</file>
-
-<file path=word/glossary/fontTable.xml><?xml version="1.0" encoding="utf-8"?>
-<w:fonts xmlns:mc="http://schemas.openxmlformats.org/markup-compatibility/2006" xmlns:r="http://schemas.openxmlformats.org/officeDocument/2006/relationships" xmlns:w="http://schemas.openxmlformats.org/wordprocessingml/2006/main" xmlns:w14="http://schemas.microsoft.com/office/word/2010/wordml" mc:Ignorable="w14">
-  <w:font w:name="Times New Roman">
-    <w:panose1 w:val="02020603050405020304"/>
-    <w:charset w:val="00"/>
-    <w:family w:val="roman"/>
-    <w:pitch w:val="variable"/>
-    <w:sig w:usb0="E0002AFF" w:usb1="C0007841" w:usb2="00000009" w:usb3="00000000" w:csb0="000001FF" w:csb1="00000000"/>
-  </w:font>
-  <w:font w:name="Calibri">
-    <w:panose1 w:val="020F0502020204030204"/>
-    <w:charset w:val="00"/>
-    <w:family w:val="swiss"/>
-    <w:pitch w:val="variable"/>
-    <w:sig w:usb0="E00002FF" w:usb1="4000ACFF" w:usb2="00000001" w:usb3="00000000" w:csb0="0000019F" w:csb1="00000000"/>
-  </w:font>
-  <w:font w:name="Cambria">
-    <w:panose1 w:val="02040503050406030204"/>
-    <w:charset w:val="00"/>
-    <w:family w:val="roman"/>
-    <w:pitch w:val="variable"/>
-    <w:sig w:usb0="E00002FF" w:usb1="400004FF" w:usb2="00000000" w:usb3="00000000" w:csb0="0000019F" w:csb1="00000000"/>
-  </w:font>
-  <w:font w:name="Tahoma">
-    <w:panose1 w:val="020B0604030504040204"/>
-    <w:charset w:val="00"/>
-    <w:family w:val="swiss"/>
-    <w:pitch w:val="variable"/>
-    <w:sig w:usb0="E1002EFF" w:usb1="C000605B" w:usb2="00000029" w:usb3="00000000" w:csb0="000101FF" w:csb1="00000000"/>
-  </w:font>
-  <w:font w:name="Arial">
-    <w:panose1 w:val="020B0604020202020204"/>
-    <w:charset w:val="00"/>
-    <w:family w:val="swiss"/>
-    <w:pitch w:val="variable"/>
-    <w:sig w:usb0="E0002AFF" w:usb1="C0007843" w:usb2="00000009" w:usb3="00000000" w:csb0="000001FF" w:csb1="00000000"/>
-  </w:font>
-</w:fonts>
-</file>
-
-<file path=word/glossary/settings.xml><?xml version="1.0" encoding="utf-8"?>
-<w:settings xmlns:mc="http://schemas.openxmlformats.org/markup-compatibility/2006" xmlns:o="urn:schemas-microsoft-com:office:office" xmlns:r="http://schemas.openxmlformats.org/officeDocument/2006/relationships" xmlns:m="http://schemas.openxmlformats.org/officeDocument/2006/math" xmlns:v="urn:schemas-microsoft-com:vml" xmlns:w10="urn:schemas-microsoft-com:office:word" xmlns:w="http://schemas.openxmlformats.org/wordprocessingml/2006/main" xmlns:w14="http://schemas.microsoft.com/office/word/2010/wordml" xmlns:sl="http://schemas.openxmlformats.org/schemaLibrary/2006/main" mc:Ignorable="w14">
-  <w:view w:val="normal"/>
-  <w:defaultTabStop w:val="708"/>
-  <w:hyphenationZone w:val="425"/>
-  <w:characterSpacingControl w:val="doNotCompress"/>
-  <w:compat>
-    <w:useFELayout/>
-    <w:compatSetting w:name="compatibilityMode" w:uri="http://schemas.microsoft.com/office/word" w:val="14"/>
-    <w:compatSetting w:name="overrideTableStyleFontSizeAndJustification" w:uri="http://schemas.microsoft.com/office/word" w:val="1"/>
-    <w:compatSetting w:name="enableOpenTypeFeatures" w:uri="http://schemas.microsoft.com/office/word" w:val="1"/>
-    <w:compatSetting w:name="doNotFlipMirrorIndents" w:uri="http://schemas.microsoft.com/office/word" w:val="1"/>
-  </w:compat>
-  <w:rsids>
-    <w:rsidRoot w:val="00324F2D"/>
-    <w:rsid w:val="00324F2D"/>
-    <w:rsid w:val="00B06902"/>
-  </w:rsids>
-  <m:mathPr>
-    <m:mathFont m:val="Cambria Math"/>
-    <m:brkBin m:val="before"/>
-    <m:brkBinSub m:val="--"/>
-    <m:smallFrac m:val="0"/>
-    <m:dispDef/>
-    <m:lMargin m:val="0"/>
-    <m:rMargin m:val="0"/>
-    <m:defJc m:val="centerGroup"/>
-    <m:wrapIndent m:val="1440"/>
-    <m:intLim m:val="subSup"/>
-    <m:naryLim m:val="undOvr"/>
-  </m:mathPr>
-  <w:themeFontLang w:val="de-AT"/>
-  <w:clrSchemeMapping w:bg1="light1" w:t1="dark1" w:bg2="light2" w:t2="dark2" w:accent1="accent1" w:accent2="accent2" w:accent3="accent3" w:accent4="accent4" w:accent5="accent5" w:accent6="accent6" w:hyperlink="hyperlink" w:followedHyperlink="followedHyperlink"/>
-  <w:decimalSymbol w:val=","/>
-  <w:listSeparator w:val=";"/>
-</w:settings>
-</file>
-
-<file path=word/glossary/styles.xml><?xml version="1.0" encoding="utf-8"?>
-<w:styles xmlns:mc="http://schemas.openxmlformats.org/markup-compatibility/2006" xmlns:r="http://schemas.openxmlformats.org/officeDocument/2006/relationships" xmlns:w="http://schemas.openxmlformats.org/wordprocessingml/2006/main" xmlns:w14="http://schemas.microsoft.com/office/word/2010/wordml" mc:Ignorable="w14">
-  <w:docDefaults>
-    <w:rPrDefault>
-      <w:rPr>
-        <w:rFonts w:asciiTheme="minorHAnsi" w:eastAsiaTheme="minorEastAsia" w:hAnsiTheme="minorHAnsi" w:cstheme="minorBidi"/>
-        <w:sz w:val="22"/>
-        <w:szCs w:val="22"/>
-        <w:lang w:val="de-AT" w:eastAsia="de-AT" w:bidi="ar-SA"/>
-      </w:rPr>
-    </w:rPrDefault>
-    <w:pPrDefault>
-      <w:pPr>
-        <w:spacing w:after="200" w:line="276" w:lineRule="auto"/>
-      </w:pPr>
-    </w:pPrDefault>
-  </w:docDefaults>
-  <w:latentStyles w:defLockedState="0" w:defUIPriority="99" w:defSemiHidden="1" w:defUnhideWhenUsed="1" w:defQFormat="0" w:count="267">
-    <w:lsdException w:name="Normal" w:semiHidden="0" w:uiPriority="0" w:unhideWhenUsed="0" w:qFormat="1"/>
-    <w:lsdException w:name="heading 1" w:semiHidden="0" w:uiPriority="9" w:unhideWhenUsed="0" w:qFormat="1"/>
-    <w:lsdException w:name="heading 2" w:uiPriority="9" w:qFormat="1"/>
-    <w:lsdException w:name="heading 3" w:uiPriority="9" w:qFormat="1"/>
-    <w:lsdException w:name="heading 4" w:uiPriority="9" w:qFormat="1"/>
-    <w:lsdException w:name="heading 5" w:uiPriority="9" w:qFormat="1"/>
-    <w:lsdException w:name="heading 6" w:uiPriority="9" w:qFormat="1"/>
-    <w:lsdException w:name="heading 7" w:uiPriority="9" w:qFormat="1"/>
-    <w:lsdException w:name="heading 8" w:uiPriority="9" w:qFormat="1"/>
-    <w:lsdException w:name="heading 9" w:uiPriority="9" w:qFormat="1"/>
-    <w:lsdException w:name="toc 1" w:uiPriority="39"/>
-    <w:lsdException w:name="toc 2" w:uiPriority="39"/>
-    <w:lsdException w:name="toc 3" w:uiPriority="39"/>
-    <w:lsdException w:name="toc 4" w:uiPriority="39"/>
-    <w:lsdException w:name="toc 5" w:uiPriority="39"/>
-    <w:lsdException w:name="toc 6" w:uiPriority="39"/>
-    <w:lsdException w:name="toc 7" w:uiPriority="39"/>
-    <w:lsdException w:name="toc 8" w:uiPriority="39"/>
-    <w:lsdException w:name="toc 9" w:uiPriority="39"/>
-    <w:lsdException w:name="caption" w:uiPriority="35" w:qFormat="1"/>
-    <w:lsdException w:name="Title" w:semiHidden="0" w:uiPriority="10" w:unhideWhenUsed="0" w:qFormat="1"/>
-    <w:lsdException w:name="Default Paragraph Font" w:uiPriority="1"/>
-    <w:lsdException w:name="Subtitle" w:semiHidden="0" w:uiPriority="11" w:unhideWhenUsed="0" w:qFormat="1"/>
-    <w:lsdException w:name="Strong" w:semiHidden="0" w:uiPriority="22" w:unhideWhenUsed="0" w:qFormat="1"/>
-    <w:lsdException w:name="Emphasis" w:semiHidden="0" w:uiPriority="20" w:unhideWhenUsed="0" w:qFormat="1"/>
-    <w:lsdException w:name="Table Grid" w:semiHidden="0" w:uiPriority="59" w:unhideWhenUsed="0"/>
-    <w:lsdException w:name="Placeholder Text" w:unhideWhenUsed="0"/>
-    <w:lsdException w:name="No Spacing" w:semiHidden="0" w:uiPriority="1" w:unhideWhenUsed="0" w:qFormat="1"/>
-    <w:lsdException w:name="Light Shading" w:semiHidden="0" w:uiPriority="60" w:unhideWhenUsed="0"/>
-    <w:lsdException w:name="Light List" w:semiHidden="0" w:uiPriority="61" w:unhideWhenUsed="0"/>
-    <w:lsdException w:name="Light Grid" w:semiHidden="0" w:uiPriority="62" w:unhideWhenUsed="0"/>
-    <w:lsdException w:name="Medium Shading 1" w:semiHidden="0" w:uiPriority="63" w:unhideWhenUsed="0"/>
-    <w:lsdException w:name="Medium Shading 2" w:semiHidden="0" w:uiPriority="64" w:unhideWhenUsed="0"/>
-    <w:lsdException w:name="Medium List 1" w:semiHidden="0" w:uiPriority="65" w:unhideWhenUsed="0"/>
-    <w:lsdException w:name="Medium List 2" w:semiHidden="0" w:uiPriority="66" w:unhideWhenUsed="0"/>
-    <w:lsdException w:name="Medium Grid 1" w:semiHidden="0" w:uiPriority="67" w:unhideWhenUsed="0"/>
-    <w:lsdException w:name="Medium Grid 2" w:semiHidden="0" w:uiPriority="68" w:unhideWhenUsed="0"/>
-    <w:lsdException w:name="Medium Grid 3" w:semiHidden="0" w:uiPriority="69" w:unhideWhenUsed="0"/>
-    <w:lsdException w:name="Dark List" w:semiHidden="0" w:uiPriority="70" w:unhideWhenUsed="0"/>
-    <w:lsdException w:name="Colorful Shading" w:semiHidden="0" w:uiPriority="71" w:unhideWhenUsed="0"/>
-    <w:lsdException w:name="Colorful List" w:semiHidden="0" w:uiPriority="72" w:unhideWhenUsed="0"/>
-    <w:lsdException w:name="Colorful Grid" w:semiHidden="0" w:uiPriority="73" w:unhideWhenUsed="0"/>
-    <w:lsdException w:name="Light Shading Accent 1" w:semiHidden="0" w:uiPriority="60" w:unhideWhenUsed="0"/>
-    <w:lsdException w:name="Light List Accent 1" w:semiHidden="0" w:uiPriority="61" w:unhideWhenUsed="0"/>
-    <w:lsdException w:name="Light Grid Accent 1" w:semiHidden="0" w:uiPriority="62" w:unhideWhenUsed="0"/>
-    <w:lsdException w:name="Medium Shading 1 Accent 1" w:semiHidden="0" w:uiPriority="63" w:unhideWhenUsed="0"/>
-    <w:lsdException w:name="Medium Shading 2 Accent 1" w:semiHidden="0" w:uiPriority="64" w:unhideWhenUsed="0"/>
-    <w:lsdException w:name="Medium List 1 Accent 1" w:semiHidden="0" w:uiPriority="65" w:unhideWhenUsed="0"/>
-    <w:lsdException w:name="Revision" w:unhideWhenUsed="0"/>
-    <w:lsdException w:name="List Paragraph" w:semiHidden="0" w:uiPriority="34" w:unhideWhenUsed="0" w:qFormat="1"/>
-    <w:lsdException w:name="Quote" w:semiHidden="0" w:uiPriority="29" w:unhideWhenUsed="0" w:qFormat="1"/>
-    <w:lsdException w:name="Intense Quote" w:semiHidden="0" w:uiPriority="30" w:unhideWhenUsed="0" w:qFormat="1"/>
-    <w:lsdException w:name="Medium List 2 Accent 1" w:semiHidden="0" w:uiPriority="66" w:unhideWhenUsed="0"/>
-    <w:lsdException w:name="Medium Grid 1 Accent 1" w:semiHidden="0" w:uiPriority="67" w:unhideWhenUsed="0"/>
-    <w:lsdException w:name="Medium Grid 2 Accent 1" w:semiHidden="0" w:uiPriority="68" w:unhideWhenUsed="0"/>
-    <w:lsdException w:name="Medium Grid 3 Accent 1" w:semiHidden="0" w:uiPriority="69" w:unhideWhenUsed="0"/>
-    <w:lsdException w:name="Dark List Accent 1" w:semiHidden="0" w:uiPriority="70" w:unhideWhenUsed="0"/>
-    <w:lsdException w:name="Colorful Shading Accent 1" w:semiHidden="0" w:uiPriority="71" w:unhideWhenUsed="0"/>
-    <w:lsdException w:name="Colorful List Accent 1" w:semiHidden="0" w:uiPriority="72" w:unhideWhenUsed="0"/>
-    <w:lsdException w:name="Colorful Grid Accent 1" w:semiHidden="0" w:uiPriority="73" w:unhideWhenUsed="0"/>
-    <w:lsdException w:name="Light Shading Accent 2" w:semiHidden="0" w:uiPriority="60" w:unhideWhenUsed="0"/>
-    <w:lsdException w:name="Light List Accent 2" w:semiHidden="0" w:uiPriority="61" w:unhideWhenUsed="0"/>
-    <w:lsdException w:name="Light Grid Accent 2" w:semiHidden="0" w:uiPriority="62" w:unhideWhenUsed="0"/>
-    <w:lsdException w:name="Medium Shading 1 Accent 2" w:semiHidden="0" w:uiPriority="63" w:unhideWhenUsed="0"/>
-    <w:lsdException w:name="Medium Shading 2 Accent 2" w:semiHidden="0" w:uiPriority="64" w:unhideWhenUsed="0"/>
-    <w:lsdException w:name="Medium List 1 Accent 2" w:semiHidden="0" w:uiPriority="65" w:unhideWhenUsed="0"/>
-    <w:lsdException w:name="Medium List 2 Accent 2" w:semiHidden="0" w:uiPriority="66" w:unhideWhenUsed="0"/>
-    <w:lsdException w:name="Medium Grid 1 Accent 2" w:semiHidden="0" w:uiPriority="67" w:unhideWhenUsed="0"/>
-    <w:lsdException w:name="Medium Grid 2 Accent 2" w:semiHidden="0" w:uiPriority="68" w:unhideWhenUsed="0"/>
-    <w:lsdException w:name="Medium Grid 3 Accent 2" w:semiHidden="0" w:uiPriority="69" w:unhideWhenUsed="0"/>
-    <w:lsdException w:name="Dark List Accent 2" w:semiHidden="0" w:uiPriority="70" w:unhideWhenUsed="0"/>
-    <w:lsdException w:name="Colorful Shading Accent 2" w:semiHidden="0" w:uiPriority="71" w:unhideWhenUsed="0"/>
-    <w:lsdException w:name="Colorful List Accent 2" w:semiHidden="0" w:uiPriority="72" w:unhideWhenUsed="0"/>
-    <w:lsdException w:name="Colorful Grid Accent 2" w:semiHidden="0" w:uiPriority="73" w:unhideWhenUsed="0"/>
-    <w:lsdException w:name="Light Shading Accent 3" w:semiHidden="0" w:uiPriority="60" w:unhideWhenUsed="0"/>
-    <w:lsdException w:name="Light List Accent 3" w:semiHidden="0" w:uiPriority="61" w:unhideWhenUsed="0"/>
-    <w:lsdException w:name="Light Grid Accent 3" w:semiHidden="0" w:uiPriority="62" w:unhideWhenUsed="0"/>
-    <w:lsdException w:name="Medium Shading 1 Accent 3" w:semiHidden="0" w:uiPriority="63" w:unhideWhenUsed="0"/>
-    <w:lsdException w:name="Medium Shading 2 Accent 3" w:semiHidden="0" w:uiPriority="64" w:unhideWhenUsed="0"/>
-    <w:lsdException w:name="Medium List 1 Accent 3" w:semiHidden="0" w:uiPriority="65" w:unhideWhenUsed="0"/>
-    <w:lsdException w:name="Medium List 2 Accent 3" w:semiHidden="0" w:uiPriority="66" w:unhideWhenUsed="0"/>
-    <w:lsdException w:name="Medium Grid 1 Accent 3" w:semiHidden="0" w:uiPriority="67" w:unhideWhenUsed="0"/>
-    <w:lsdException w:name="Medium Grid 2 Accent 3" w:semiHidden="0" w:uiPriority="68" w:unhideWhenUsed="0"/>
-    <w:lsdException w:name="Medium Grid 3 Accent 3" w:semiHidden="0" w:uiPriority="69" w:unhideWhenUsed="0"/>
-    <w:lsdException w:name="Dark List Accent 3" w:semiHidden="0" w:uiPriority="70" w:unhideWhenUsed="0"/>
-    <w:lsdException w:name="Colorful Shading Accent 3" w:semiHidden="0" w:uiPriority="71" w:unhideWhenUsed="0"/>
-    <w:lsdException w:name="Colorful List Accent 3" w:semiHidden="0" w:uiPriority="72" w:unhideWhenUsed="0"/>
-    <w:lsdException w:name="Colorful Grid Accent 3" w:semiHidden="0" w:uiPriority="73" w:unhideWhenUsed="0"/>
-    <w:lsdException w:name="Light Shading Accent 4" w:semiHidden="0" w:uiPriority="60" w:unhideWhenUsed="0"/>
-    <w:lsdException w:name="Light List Accent 4" w:semiHidden="0" w:uiPriority="61" w:unhideWhenUsed="0"/>
-    <w:lsdException w:name="Light Grid Accent 4" w:semiHidden="0" w:uiPriority="62" w:unhideWhenUsed="0"/>
-    <w:lsdException w:name="Medium Shading 1 Accent 4" w:semiHidden="0" w:uiPriority="63" w:unhideWhenUsed="0"/>
-    <w:lsdException w:name="Medium Shading 2 Accent 4" w:semiHidden="0" w:uiPriority="64" w:unhideWhenUsed="0"/>
-    <w:lsdException w:name="Medium List 1 Accent 4" w:semiHidden="0" w:uiPriority="65" w:unhideWhenUsed="0"/>
-    <w:lsdException w:name="Medium List 2 Accent 4" w:semiHidden="0" w:uiPriority="66" w:unhideWhenUsed="0"/>
-    <w:lsdException w:name="Medium Grid 1 Accent 4" w:semiHidden="0" w:uiPriority="67" w:unhideWhenUsed="0"/>
-    <w:lsdException w:name="Medium Grid 2 Accent 4" w:semiHidden="0" w:uiPriority="68" w:unhideWhenUsed="0"/>
-    <w:lsdException w:name="Medium Grid 3 Accent 4" w:semiHidden="0" w:uiPriority="69" w:unhideWhenUsed="0"/>
-    <w:lsdException w:name="Dark List Accent 4" w:semiHidden="0" w:uiPriority="70" w:unhideWhenUsed="0"/>
-    <w:lsdException w:name="Colorful Shading Accent 4" w:semiHidden="0" w:uiPriority="71" w:unhideWhenUsed="0"/>
-    <w:lsdException w:name="Colorful List Accent 4" w:semiHidden="0" w:uiPriority="72" w:unhideWhenUsed="0"/>
-    <w:lsdException w:name="Colorful Grid Accent 4" w:semiHidden="0" w:uiPriority="73" w:unhideWhenUsed="0"/>
-    <w:lsdException w:name="Light Shading Accent 5" w:semiHidden="0" w:uiPriority="60" w:unhideWhenUsed="0"/>
-    <w:lsdException w:name="Light List Accent 5" w:semiHidden="0" w:uiPriority="61" w:unhideWhenUsed="0"/>
-    <w:lsdException w:name="Light Grid Accent 5" w:semiHidden="0" w:uiPriority="62" w:unhideWhenUsed="0"/>
-    <w:lsdException w:name="Medium Shading 1 Accent 5" w:semiHidden="0" w:uiPriority="63" w:unhideWhenUsed="0"/>
-    <w:lsdException w:name="Medium Shading 2 Accent 5" w:semiHidden="0" w:uiPriority="64" w:unhideWhenUsed="0"/>
-    <w:lsdException w:name="Medium List 1 Accent 5" w:semiHidden="0" w:uiPriority="65" w:unhideWhenUsed="0"/>
-    <w:lsdException w:name="Medium List 2 Accent 5" w:semiHidden="0" w:uiPriority="66" w:unhideWhenUsed="0"/>
-    <w:lsdException w:name="Medium Grid 1 Accent 5" w:semiHidden="0" w:uiPriority="67" w:unhideWhenUsed="0"/>
-    <w:lsdException w:name="Medium Grid 2 Accent 5" w:semiHidden="0" w:uiPriority="68" w:unhideWhenUsed="0"/>
-    <w:lsdException w:name="Medium Grid 3 Accent 5" w:semiHidden="0" w:uiPriority="69" w:unhideWhenUsed="0"/>
-    <w:lsdException w:name="Dark List Accent 5" w:semiHidden="0" w:uiPriority="70" w:unhideWhenUsed="0"/>
-    <w:lsdException w:name="Colorful Shading Accent 5" w:semiHidden="0" w:uiPriority="71" w:unhideWhenUsed="0"/>
-    <w:lsdException w:name="Colorful List Accent 5" w:semiHidden="0" w:uiPriority="72" w:unhideWhenUsed="0"/>
-    <w:lsdException w:name="Colorful Grid Accent 5" w:semiHidden="0" w:uiPriority="73" w:unhideWhenUsed="0"/>
-    <w:lsdException w:name="Light Shading Accent 6" w:semiHidden="0" w:uiPriority="60" w:unhideWhenUsed="0"/>
-    <w:lsdException w:name="Light List Accent 6" w:semiHidden="0" w:uiPriority="61" w:unhideWhenUsed="0"/>
-    <w:lsdException w:name="Light Grid Accent 6" w:semiHidden="0" w:uiPriority="62" w:unhideWhenUsed="0"/>
-    <w:lsdException w:name="Medium Shading 1 Accent 6" w:semiHidden="0" w:uiPriority="63" w:unhideWhenUsed="0"/>
-    <w:lsdException w:name="Medium Shading 2 Accent 6" w:semiHidden="0" w:uiPriority="64" w:unhideWhenUsed="0"/>
-    <w:lsdException w:name="Medium List 1 Accent 6" w:semiHidden="0" w:uiPriority="65" w:unhideWhenUsed="0"/>
-    <w:lsdException w:name="Medium List 2 Accent 6" w:semiHidden="0" w:uiPriority="66" w:unhideWhenUsed="0"/>
-    <w:lsdException w:name="Medium Grid 1 Accent 6" w:semiHidden="0" w:uiPriority="67" w:unhideWhenUsed="0"/>
-    <w:lsdException w:name="Medium Grid 2 Accent 6" w:semiHidden="0" w:uiPriority="68" w:unhideWhenUsed="0"/>
-    <w:lsdException w:name="Medium Grid 3 Accent 6" w:semiHidden="0" w:uiPriority="69" w:unhideWhenUsed="0"/>
-    <w:lsdException w:name="Dark List Accent 6" w:semiHidden="0" w:uiPriority="70" w:unhideWhenUsed="0"/>
-    <w:lsdException w:name="Colorful Shading Accent 6" w:semiHidden="0" w:uiPriority="71" w:unhideWhenUsed="0"/>
-    <w:lsdException w:name="Colorful List Accent 6" w:semiHidden="0" w:uiPriority="72" w:unhideWhenUsed="0"/>
-    <w:lsdException w:name="Colorful Grid Accent 6" w:semiHidden="0" w:uiPriority="73" w:unhideWhenUsed="0"/>
-    <w:lsdException w:name="Subtle Emphasis" w:semiHidden="0" w:uiPriority="19" w:unhideWhenUsed="0" w:qFormat="1"/>
-    <w:lsdException w:name="Intense Emphasis" w:semiHidden="0" w:uiPriority="21" w:unhideWhenUsed="0" w:qFormat="1"/>
-    <w:lsdException w:name="Subtle Reference" w:semiHidden="0" w:uiPriority="31" w:unhideWhenUsed="0" w:qFormat="1"/>
-    <w:lsdException w:name="Intense Reference" w:semiHidden="0" w:uiPriority="32" w:unhideWhenUsed="0" w:qFormat="1"/>
-    <w:lsdException w:name="Book Title" w:semiHidden="0" w:uiPriority="33" w:unhideWhenUsed="0" w:qFormat="1"/>
-    <w:lsdException w:name="Bibliography" w:uiPriority="37"/>
-    <w:lsdException w:name="TOC Heading" w:uiPriority="39" w:qFormat="1"/>
-  </w:latentStyles>
-  <w:style w:type="paragraph" w:default="1" w:styleId="Standard">
-    <w:name w:val="Normal"/>
-    <w:qFormat/>
-  </w:style>
-  <w:style w:type="character" w:default="1" w:styleId="Absatz-Standardschriftart">
-    <w:name w:val="Default Paragraph Font"/>
-    <w:uiPriority w:val="1"/>
-    <w:semiHidden/>
-    <w:unhideWhenUsed/>
-  </w:style>
-  <w:style w:type="table" w:default="1" w:styleId="NormaleTabelle">
-    <w:name w:val="Normal Table"/>
-    <w:uiPriority w:val="99"/>
-    <w:semiHidden/>
-    <w:unhideWhenUsed/>
-    <w:tblPr>
-      <w:tblInd w:w="0" w:type="dxa"/>
-      <w:tblCellMar>
-        <w:top w:w="0" w:type="dxa"/>
-        <w:left w:w="108" w:type="dxa"/>
-        <w:bottom w:w="0" w:type="dxa"/>
-        <w:right w:w="108" w:type="dxa"/>
-      </w:tblCellMar>
-    </w:tblPr>
-  </w:style>
-  <w:style w:type="numbering" w:default="1" w:styleId="KeineListe">
-    <w:name w:val="No List"/>
-    <w:uiPriority w:val="99"/>
-    <w:semiHidden/>
-    <w:unhideWhenUsed/>
-  </w:style>
-  <w:style w:type="paragraph" w:customStyle="1" w:styleId="FDFA0AC6A6D545608EC2C2D8FBEEE04A">
-    <w:name w:val="FDFA0AC6A6D545608EC2C2D8FBEEE04A"/>
-    <w:rsid w:val="00324F2D"/>
-  </w:style>
-</w:styles>
-</file>
-
-<file path=word/glossary/stylesWithEffects.xml><?xml version="1.0" encoding="utf-8"?>
-<w:styles xmlns:wpc="http://schemas.microsoft.com/office/word/2010/wordprocessingCanvas" xmlns:mc="http://schemas.openxmlformats.org/markup-compatibility/2006" xmlns:o="urn:schemas-microsoft-com:office:office" xmlns:r="http://schemas.openxmlformats.org/officeDocument/2006/relationships" xmlns:m="http://schemas.openxmlformats.org/officeDocument/2006/math" xmlns:v="urn:schemas-microsoft-com:vml" xmlns:wp14="http://schemas.microsoft.com/office/word/2010/wordprocessingDrawing" xmlns:wp="http://schemas.openxmlformats.org/drawingml/2006/wordprocessingDrawing" xmlns:w10="urn:schemas-microsoft-com:office:word" xmlns:w="http://schemas.openxmlformats.org/wordprocessingml/2006/main" xmlns:w14="http://schemas.microsoft.com/office/word/2010/wordml" xmlns:wpg="http://schemas.microsoft.com/office/word/2010/wordprocessingGroup" xmlns:wpi="http://schemas.microsoft.com/office/word/2010/wordprocessingInk" xmlns:wne="http://schemas.microsoft.com/office/word/2006/wordml" xmlns:wps="http://schemas.microsoft.com/office/word/2010/wordprocessingShape" mc:Ignorable="w14 wp14">
-  <w:docDefaults>
-    <w:rPrDefault>
-      <w:rPr>
-        <w:rFonts w:asciiTheme="minorHAnsi" w:eastAsiaTheme="minorEastAsia" w:hAnsiTheme="minorHAnsi" w:cstheme="minorBidi"/>
-        <w:sz w:val="22"/>
-        <w:szCs w:val="22"/>
-        <w:lang w:val="de-AT" w:eastAsia="de-AT" w:bidi="ar-SA"/>
-      </w:rPr>
-    </w:rPrDefault>
-    <w:pPrDefault>
-      <w:pPr>
-        <w:spacing w:after="200" w:line="276" w:lineRule="auto"/>
-      </w:pPr>
-    </w:pPrDefault>
-  </w:docDefaults>
-  <w:latentStyles w:defLockedState="0" w:defUIPriority="99" w:defSemiHidden="1" w:defUnhideWhenUsed="1" w:defQFormat="0" w:count="267">
-    <w:lsdException w:name="Normal" w:semiHidden="0" w:uiPriority="0" w:unhideWhenUsed="0" w:qFormat="1"/>
-    <w:lsdException w:name="heading 1" w:semiHidden="0" w:uiPriority="9" w:unhideWhenUsed="0" w:qFormat="1"/>
-    <w:lsdException w:name="heading 2" w:uiPriority="9" w:qFormat="1"/>
-    <w:lsdException w:name="heading 3" w:uiPriority="9" w:qFormat="1"/>
-    <w:lsdException w:name="heading 4" w:uiPriority="9" w:qFormat="1"/>
-    <w:lsdException w:name="heading 5" w:uiPriority="9" w:qFormat="1"/>
-    <w:lsdException w:name="heading 6" w:uiPriority="9" w:qFormat="1"/>
-    <w:lsdException w:name="heading 7" w:uiPriority="9" w:qFormat="1"/>
-    <w:lsdException w:name="heading 8" w:uiPriority="9" w:qFormat="1"/>
-    <w:lsdException w:name="heading 9" w:uiPriority="9" w:qFormat="1"/>
-    <w:lsdException w:name="toc 1" w:uiPriority="39"/>
-    <w:lsdException w:name="toc 2" w:uiPriority="39"/>
-    <w:lsdException w:name="toc 3" w:uiPriority="39"/>
-    <w:lsdException w:name="toc 4" w:uiPriority="39"/>
-    <w:lsdException w:name="toc 5" w:uiPriority="39"/>
-    <w:lsdException w:name="toc 6" w:uiPriority="39"/>
-    <w:lsdException w:name="toc 7" w:uiPriority="39"/>
-    <w:lsdException w:name="toc 8" w:uiPriority="39"/>
-    <w:lsdException w:name="toc 9" w:uiPriority="39"/>
-    <w:lsdException w:name="caption" w:uiPriority="35" w:qFormat="1"/>
-    <w:lsdException w:name="Title" w:semiHidden="0" w:uiPriority="10" w:unhideWhenUsed="0" w:qFormat="1"/>
-    <w:lsdException w:name="Default Paragraph Font" w:uiPriority="1"/>
-    <w:lsdException w:name="Subtitle" w:semiHidden="0" w:uiPriority="11" w:unhideWhenUsed="0" w:qFormat="1"/>
-    <w:lsdException w:name="Strong" w:semiHidden="0" w:uiPriority="22" w:unhideWhenUsed="0" w:qFormat="1"/>
-    <w:lsdException w:name="Emphasis" w:semiHidden="0" w:uiPriority="20" w:unhideWhenUsed="0" w:qFormat="1"/>
-    <w:lsdException w:name="Table Grid" w:semiHidden="0" w:uiPriority="59" w:unhideWhenUsed="0"/>
-    <w:lsdException w:name="Placeholder Text" w:unhideWhenUsed="0"/>
-    <w:lsdException w:name="No Spacing" w:semiHidden="0" w:uiPriority="1" w:unhideWhenUsed="0" w:qFormat="1"/>
-    <w:lsdException w:name="Light Shading" w:semiHidden="0" w:uiPriority="60" w:unhideWhenUsed="0"/>
-    <w:lsdException w:name="Light List" w:semiHidden="0" w:uiPriority="61" w:unhideWhenUsed="0"/>
-    <w:lsdException w:name="Light Grid" w:semiHidden="0" w:uiPriority="62" w:unhideWhenUsed="0"/>
-    <w:lsdException w:name="Medium Shading 1" w:semiHidden="0" w:uiPriority="63" w:unhideWhenUsed="0"/>
-    <w:lsdException w:name="Medium Shading 2" w:semiHidden="0" w:uiPriority="64" w:unhideWhenUsed="0"/>
-    <w:lsdException w:name="Medium List 1" w:semiHidden="0" w:uiPriority="65" w:unhideWhenUsed="0"/>
-    <w:lsdException w:name="Medium List 2" w:semiHidden="0" w:uiPriority="66" w:unhideWhenUsed="0"/>
-    <w:lsdException w:name="Medium Grid 1" w:semiHidden="0" w:uiPriority="67" w:unhideWhenUsed="0"/>
-    <w:lsdException w:name="Medium Grid 2" w:semiHidden="0" w:uiPriority="68" w:unhideWhenUsed="0"/>
-    <w:lsdException w:name="Medium Grid 3" w:semiHidden="0" w:uiPriority="69" w:unhideWhenUsed="0"/>
-    <w:lsdException w:name="Dark List" w:semiHidden="0" w:uiPriority="70" w:unhideWhenUsed="0"/>
-    <w:lsdException w:name="Colorful Shading" w:semiHidden="0" w:uiPriority="71" w:unhideWhenUsed="0"/>
-    <w:lsdException w:name="Colorful List" w:semiHidden="0" w:uiPriority="72" w:unhideWhenUsed="0"/>
-    <w:lsdException w:name="Colorful Grid" w:semiHidden="0" w:uiPriority="73" w:unhideWhenUsed="0"/>
-    <w:lsdException w:name="Light Shading Accent 1" w:semiHidden="0" w:uiPriority="60" w:unhideWhenUsed="0"/>
-    <w:lsdException w:name="Light List Accent 1" w:semiHidden="0" w:uiPriority="61" w:unhideWhenUsed="0"/>
-    <w:lsdException w:name="Light Grid Accent 1" w:semiHidden="0" w:uiPriority="62" w:unhideWhenUsed="0"/>
-    <w:lsdException w:name="Medium Shading 1 Accent 1" w:semiHidden="0" w:uiPriority="63" w:unhideWhenUsed="0"/>
-    <w:lsdException w:name="Medium Shading 2 Accent 1" w:semiHidden="0" w:uiPriority="64" w:unhideWhenUsed="0"/>
-    <w:lsdException w:name="Medium List 1 Accent 1" w:semiHidden="0" w:uiPriority="65" w:unhideWhenUsed="0"/>
-    <w:lsdException w:name="Revision" w:unhideWhenUsed="0"/>
-    <w:lsdException w:name="List Paragraph" w:semiHidden="0" w:uiPriority="34" w:unhideWhenUsed="0" w:qFormat="1"/>
-    <w:lsdException w:name="Quote" w:semiHidden="0" w:uiPriority="29" w:unhideWhenUsed="0" w:qFormat="1"/>
-    <w:lsdException w:name="Intense Quote" w:semiHidden="0" w:uiPriority="30" w:unhideWhenUsed="0" w:qFormat="1"/>
-    <w:lsdException w:name="Medium List 2 Accent 1" w:semiHidden="0" w:uiPriority="66" w:unhideWhenUsed="0"/>
-    <w:lsdException w:name="Medium Grid 1 Accent 1" w:semiHidden="0" w:uiPriority="67" w:unhideWhenUsed="0"/>
-    <w:lsdException w:name="Medium Grid 2 Accent 1" w:semiHidden="0" w:uiPriority="68" w:unhideWhenUsed="0"/>
-    <w:lsdException w:name="Medium Grid 3 Accent 1" w:semiHidden="0" w:uiPriority="69" w:unhideWhenUsed="0"/>
-    <w:lsdException w:name="Dark List Accent 1" w:semiHidden="0" w:uiPriority="70" w:unhideWhenUsed="0"/>
-    <w:lsdException w:name="Colorful Shading Accent 1" w:semiHidden="0" w:uiPriority="71" w:unhideWhenUsed="0"/>
-    <w:lsdException w:name="Colorful List Accent 1" w:semiHidden="0" w:uiPriority="72" w:unhideWhenUsed="0"/>
-    <w:lsdException w:name="Colorful Grid Accent 1" w:semiHidden="0" w:uiPriority="73" w:unhideWhenUsed="0"/>
-    <w:lsdException w:name="Light Shading Accent 2" w:semiHidden="0" w:uiPriority="60" w:unhideWhenUsed="0"/>
-    <w:lsdException w:name="Light List Accent 2" w:semiHidden="0" w:uiPriority="61" w:unhideWhenUsed="0"/>
-    <w:lsdException w:name="Light Grid Accent 2" w:semiHidden="0" w:uiPriority="62" w:unhideWhenUsed="0"/>
-    <w:lsdException w:name="Medium Shading 1 Accent 2" w:semiHidden="0" w:uiPriority="63" w:unhideWhenUsed="0"/>
-    <w:lsdException w:name="Medium Shading 2 Accent 2" w:semiHidden="0" w:uiPriority="64" w:unhideWhenUsed="0"/>
-    <w:lsdException w:name="Medium List 1 Accent 2" w:semiHidden="0" w:uiPriority="65" w:unhideWhenUsed="0"/>
-    <w:lsdException w:name="Medium List 2 Accent 2" w:semiHidden="0" w:uiPriority="66" w:unhideWhenUsed="0"/>
-    <w:lsdException w:name="Medium Grid 1 Accent 2" w:semiHidden="0" w:uiPriority="67" w:unhideWhenUsed="0"/>
-    <w:lsdException w:name="Medium Grid 2 Accent 2" w:semiHidden="0" w:uiPriority="68" w:unhideWhenUsed="0"/>
-    <w:lsdException w:name="Medium Grid 3 Accent 2" w:semiHidden="0" w:uiPriority="69" w:unhideWhenUsed="0"/>
-    <w:lsdException w:name="Dark List Accent 2" w:semiHidden="0" w:uiPriority="70" w:unhideWhenUsed="0"/>
-    <w:lsdException w:name="Colorful Shading Accent 2" w:semiHidden="0" w:uiPriority="71" w:unhideWhenUsed="0"/>
-    <w:lsdException w:name="Colorful List Accent 2" w:semiHidden="0" w:uiPriority="72" w:unhideWhenUsed="0"/>
-    <w:lsdException w:name="Colorful Grid Accent 2" w:semiHidden="0" w:uiPriority="73" w:unhideWhenUsed="0"/>
-    <w:lsdException w:name="Light Shading Accent 3" w:semiHidden="0" w:uiPriority="60" w:unhideWhenUsed="0"/>
-    <w:lsdException w:name="Light List Accent 3" w:semiHidden="0" w:uiPriority="61" w:unhideWhenUsed="0"/>
-    <w:lsdException w:name="Light Grid Accent 3" w:semiHidden="0" w:uiPriority="62" w:unhideWhenUsed="0"/>
-    <w:lsdException w:name="Medium Shading 1 Accent 3" w:semiHidden="0" w:uiPriority="63" w:unhideWhenUsed="0"/>
-    <w:lsdException w:name="Medium Shading 2 Accent 3" w:semiHidden="0" w:uiPriority="64" w:unhideWhenUsed="0"/>
-    <w:lsdException w:name="Medium List 1 Accent 3" w:semiHidden="0" w:uiPriority="65" w:unhideWhenUsed="0"/>
-    <w:lsdException w:name="Medium List 2 Accent 3" w:semiHidden="0" w:uiPriority="66" w:unhideWhenUsed="0"/>
-    <w:lsdException w:name="Medium Grid 1 Accent 3" w:semiHidden="0" w:uiPriority="67" w:unhideWhenUsed="0"/>
-    <w:lsdException w:name="Medium Grid 2 Accent 3" w:semiHidden="0" w:uiPriority="68" w:unhideWhenUsed="0"/>
-    <w:lsdException w:name="Medium Grid 3 Accent 3" w:semiHidden="0" w:uiPriority="69" w:unhideWhenUsed="0"/>
-    <w:lsdException w:name="Dark List Accent 3" w:semiHidden="0" w:uiPriority="70" w:unhideWhenUsed="0"/>
-    <w:lsdException w:name="Colorful Shading Accent 3" w:semiHidden="0" w:uiPriority="71" w:unhideWhenUsed="0"/>
-    <w:lsdException w:name="Colorful List Accent 3" w:semiHidden="0" w:uiPriority="72" w:unhideWhenUsed="0"/>
-    <w:lsdException w:name="Colorful Grid Accent 3" w:semiHidden="0" w:uiPriority="73" w:unhideWhenUsed="0"/>
-    <w:lsdException w:name="Light Shading Accent 4" w:semiHidden="0" w:uiPriority="60" w:unhideWhenUsed="0"/>
-    <w:lsdException w:name="Light List Accent 4" w:semiHidden="0" w:uiPriority="61" w:unhideWhenUsed="0"/>
-    <w:lsdException w:name="Light Grid Accent 4" w:semiHidden="0" w:uiPriority="62" w:unhideWhenUsed="0"/>
-    <w:lsdException w:name="Medium Shading 1 Accent 4" w:semiHidden="0" w:uiPriority="63" w:unhideWhenUsed="0"/>
-    <w:lsdException w:name="Medium Shading 2 Accent 4" w:semiHidden="0" w:uiPriority="64" w:unhideWhenUsed="0"/>
-    <w:lsdException w:name="Medium List 1 Accent 4" w:semiHidden="0" w:uiPriority="65" w:unhideWhenUsed="0"/>
-    <w:lsdException w:name="Medium List 2 Accent 4" w:semiHidden="0" w:uiPriority="66" w:unhideWhenUsed="0"/>
-    <w:lsdException w:name="Medium Grid 1 Accent 4" w:semiHidden="0" w:uiPriority="67" w:unhideWhenUsed="0"/>
-    <w:lsdException w:name="Medium Grid 2 Accent 4" w:semiHidden="0" w:uiPriority="68" w:unhideWhenUsed="0"/>
-    <w:lsdException w:name="Medium Grid 3 Accent 4" w:semiHidden="0" w:uiPriority="69" w:unhideWhenUsed="0"/>
-    <w:lsdException w:name="Dark List Accent 4" w:semiHidden="0" w:uiPriority="70" w:unhideWhenUsed="0"/>
-    <w:lsdException w:name="Colorful Shading Accent 4" w:semiHidden="0" w:uiPriority="71" w:unhideWhenUsed="0"/>
-    <w:lsdException w:name="Colorful List Accent 4" w:semiHidden="0" w:uiPriority="72" w:unhideWhenUsed="0"/>
-    <w:lsdException w:name="Colorful Grid Accent 4" w:semiHidden="0" w:uiPriority="73" w:unhideWhenUsed="0"/>
-    <w:lsdException w:name="Light Shading Accent 5" w:semiHidden="0" w:uiPriority="60" w:unhideWhenUsed="0"/>
-    <w:lsdException w:name="Light List Accent 5" w:semiHidden="0" w:uiPriority="61" w:unhideWhenUsed="0"/>
-    <w:lsdException w:name="Light Grid Accent 5" w:semiHidden="0" w:uiPriority="62" w:unhideWhenUsed="0"/>
-    <w:lsdException w:name="Medium Shading 1 Accent 5" w:semiHidden="0" w:uiPriority="63" w:unhideWhenUsed="0"/>
-    <w:lsdException w:name="Medium Shading 2 Accent 5" w:semiHidden="0" w:uiPriority="64" w:unhideWhenUsed="0"/>
-    <w:lsdException w:name="Medium List 1 Accent 5" w:semiHidden="0" w:uiPriority="65" w:unhideWhenUsed="0"/>
-    <w:lsdException w:name="Medium List 2 Accent 5" w:semiHidden="0" w:uiPriority="66" w:unhideWhenUsed="0"/>
-    <w:lsdException w:name="Medium Grid 1 Accent 5" w:semiHidden="0" w:uiPriority="67" w:unhideWhenUsed="0"/>
-    <w:lsdException w:name="Medium Grid 2 Accent 5" w:semiHidden="0" w:uiPriority="68" w:unhideWhenUsed="0"/>
-    <w:lsdException w:name="Medium Grid 3 Accent 5" w:semiHidden="0" w:uiPriority="69" w:unhideWhenUsed="0"/>
-    <w:lsdException w:name="Dark List Accent 5" w:semiHidden="0" w:uiPriority="70" w:unhideWhenUsed="0"/>
-    <w:lsdException w:name="Colorful Shading Accent 5" w:semiHidden="0" w:uiPriority="71" w:unhideWhenUsed="0"/>
-    <w:lsdException w:name="Colorful List Accent 5" w:semiHidden="0" w:uiPriority="72" w:unhideWhenUsed="0"/>
-    <w:lsdException w:name="Colorful Grid Accent 5" w:semiHidden="0" w:uiPriority="73" w:unhideWhenUsed="0"/>
-    <w:lsdException w:name="Light Shading Accent 6" w:semiHidden="0" w:uiPriority="60" w:unhideWhenUsed="0"/>
-    <w:lsdException w:name="Light List Accent 6" w:semiHidden="0" w:uiPriority="61" w:unhideWhenUsed="0"/>
-    <w:lsdException w:name="Light Grid Accent 6" w:semiHidden="0" w:uiPriority="62" w:unhideWhenUsed="0"/>
-    <w:lsdException w:name="Medium Shading 1 Accent 6" w:semiHidden="0" w:uiPriority="63" w:unhideWhenUsed="0"/>
-    <w:lsdException w:name="Medium Shading 2 Accent 6" w:semiHidden="0" w:uiPriority="64" w:unhideWhenUsed="0"/>
-    <w:lsdException w:name="Medium List 1 Accent 6" w:semiHidden="0" w:uiPriority="65" w:unhideWhenUsed="0"/>
-    <w:lsdException w:name="Medium List 2 Accent 6" w:semiHidden="0" w:uiPriority="66" w:unhideWhenUsed="0"/>
-    <w:lsdException w:name="Medium Grid 1 Accent 6" w:semiHidden="0" w:uiPriority="67" w:unhideWhenUsed="0"/>
-    <w:lsdException w:name="Medium Grid 2 Accent 6" w:semiHidden="0" w:uiPriority="68" w:unhideWhenUsed="0"/>
-    <w:lsdException w:name="Medium Grid 3 Accent 6" w:semiHidden="0" w:uiPriority="69" w:unhideWhenUsed="0"/>
-    <w:lsdException w:name="Dark List Accent 6" w:semiHidden="0" w:uiPriority="70" w:unhideWhenUsed="0"/>
-    <w:lsdException w:name="Colorful Shading Accent 6" w:semiHidden="0" w:uiPriority="71" w:unhideWhenUsed="0"/>
-    <w:lsdException w:name="Colorful List Accent 6" w:semiHidden="0" w:uiPriority="72" w:unhideWhenUsed="0"/>
-    <w:lsdException w:name="Colorful Grid Accent 6" w:semiHidden="0" w:uiPriority="73" w:unhideWhenUsed="0"/>
-    <w:lsdException w:name="Subtle Emphasis" w:semiHidden="0" w:uiPriority="19" w:unhideWhenUsed="0" w:qFormat="1"/>
-    <w:lsdException w:name="Intense Emphasis" w:semiHidden="0" w:uiPriority="21" w:unhideWhenUsed="0" w:qFormat="1"/>
-    <w:lsdException w:name="Subtle Reference" w:semiHidden="0" w:uiPriority="31" w:unhideWhenUsed="0" w:qFormat="1"/>
-    <w:lsdException w:name="Intense Reference" w:semiHidden="0" w:uiPriority="32" w:unhideWhenUsed="0" w:qFormat="1"/>
-    <w:lsdException w:name="Book Title" w:semiHidden="0" w:uiPriority="33" w:unhideWhenUsed="0" w:qFormat="1"/>
-    <w:lsdException w:name="Bibliography" w:uiPriority="37"/>
-    <w:lsdException w:name="TOC Heading" w:uiPriority="39" w:qFormat="1"/>
-  </w:latentStyles>
-  <w:style w:type="paragraph" w:default="1" w:styleId="Standard">
-    <w:name w:val="Normal"/>
-    <w:qFormat/>
-  </w:style>
-  <w:style w:type="character" w:default="1" w:styleId="Absatz-Standardschriftart">
-    <w:name w:val="Default Paragraph Font"/>
-    <w:uiPriority w:val="1"/>
-    <w:semiHidden/>
-    <w:unhideWhenUsed/>
-  </w:style>
-  <w:style w:type="table" w:default="1" w:styleId="NormaleTabelle">
-    <w:name w:val="Normal Table"/>
-    <w:uiPriority w:val="99"/>
-    <w:semiHidden/>
-    <w:unhideWhenUsed/>
-    <w:tblPr>
-      <w:tblInd w:w="0" w:type="dxa"/>
-      <w:tblCellMar>
-        <w:top w:w="0" w:type="dxa"/>
-        <w:left w:w="108" w:type="dxa"/>
-        <w:bottom w:w="0" w:type="dxa"/>
-        <w:right w:w="108" w:type="dxa"/>
-      </w:tblCellMar>
-    </w:tblPr>
-  </w:style>
-  <w:style w:type="numbering" w:default="1" w:styleId="KeineListe">
-    <w:name w:val="No List"/>
-    <w:uiPriority w:val="99"/>
-    <w:semiHidden/>
-    <w:unhideWhenUsed/>
-  </w:style>
-  <w:style w:type="paragraph" w:customStyle="1" w:styleId="FDFA0AC6A6D545608EC2C2D8FBEEE04A">
-    <w:name w:val="FDFA0AC6A6D545608EC2C2D8FBEEE04A"/>
-    <w:rsid w:val="00324F2D"/>
-  </w:style>
-</w:styles>
-</file>
-
-<file path=word/glossary/webSettings.xml><?xml version="1.0" encoding="utf-8"?>
-<w:webSettings xmlns:mc="http://schemas.openxmlformats.org/markup-compatibility/2006" xmlns:r="http://schemas.openxmlformats.org/officeDocument/2006/relationships" xmlns:w="http://schemas.openxmlformats.org/wordprocessingml/2006/main" xmlns:w14="http://schemas.microsoft.com/office/word/2010/wordml" mc:Ignorable="w14">
-  <w:optimizeForBrowser/>
-  <w:allowPNG/>
-</w:webSettings>
 </file>
 
 <file path=word/theme/theme1.xml><?xml version="1.0" encoding="utf-8"?>

</xml_diff>